<commit_message>
add case for pointy 3
</commit_message>
<xml_diff>
--- a/doc/recognize_doc.docx
+++ b/doc/recognize_doc.docx
@@ -444,7 +444,7 @@
                 </mc:Choice>
                 <mc:Fallback>
                   <w:pict>
-                    <v:shapetype w14:anchorId="42D9A813" id="_x0000_t32" coordsize="21600,21600" o:spt="32" o:oned="t" path="m,l21600,21600e" filled="f">
+                    <v:shapetype w14:anchorId="174C2CD8" id="_x0000_t32" coordsize="21600,21600" o:spt="32" o:oned="t" path="m,l21600,21600e" filled="f">
                       <v:path arrowok="t" fillok="f" o:connecttype="none"/>
                       <o:lock v:ext="edit" shapetype="t"/>
                     </v:shapetype>
@@ -900,7 +900,7 @@
                 </mc:Choice>
                 <mc:Fallback>
                   <w:pict>
-                    <v:shape w14:anchorId="48E11CA2" id="Gerade Verbindung mit Pfeil 8" o:spid="_x0000_s1026" type="#_x0000_t32" style="position:absolute;margin-left:40.35pt;margin-top:69.25pt;width:23.85pt;height:.45pt;flip:y;z-index:251666432;visibility:visible;mso-wrap-style:square;mso-wrap-distance-left:9pt;mso-wrap-distance-top:0;mso-wrap-distance-right:9pt;mso-wrap-distance-bottom:0;mso-position-horizontal:absolute;mso-position-horizontal-relative:text;mso-position-vertical:absolute;mso-position-vertical-relative:text" o:gfxdata="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" strokecolor="#4472c4 [3204]" strokeweight=".5pt">
+                    <v:shape w14:anchorId="40F8C0A5" id="Gerade Verbindung mit Pfeil 8" o:spid="_x0000_s1026" type="#_x0000_t32" style="position:absolute;margin-left:40.35pt;margin-top:69.25pt;width:23.85pt;height:.45pt;flip:y;z-index:251666432;visibility:visible;mso-wrap-style:square;mso-wrap-distance-left:9pt;mso-wrap-distance-top:0;mso-wrap-distance-right:9pt;mso-wrap-distance-bottom:0;mso-position-horizontal:absolute;mso-position-horizontal-relative:text;mso-position-vertical:absolute;mso-position-vertical-relative:text" o:gfxdata="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" strokecolor="#4472c4 [3204]" strokeweight=".5pt">
                       <v:stroke endarrow="block" joinstyle="miter"/>
                     </v:shape>
                   </w:pict>
@@ -971,7 +971,7 @@
                 </mc:Choice>
                 <mc:Fallback>
                   <w:pict>
-                    <v:shape w14:anchorId="763AAD7E" id="Gerade Verbindung mit Pfeil 4" o:spid="_x0000_s1026" type="#_x0000_t32" style="position:absolute;margin-left:19.3pt;margin-top:30.95pt;width:21.95pt;height:0;z-index:251664384;visibility:visible;mso-wrap-style:square;mso-wrap-distance-left:9pt;mso-wrap-distance-top:0;mso-wrap-distance-right:9pt;mso-wrap-distance-bottom:0;mso-position-horizontal:absolute;mso-position-horizontal-relative:text;mso-position-vertical:absolute;mso-position-vertical-relative:text" o:gfxdata="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" strokecolor="#4472c4 [3204]" strokeweight=".5pt">
+                    <v:shape w14:anchorId="0975529B" id="Gerade Verbindung mit Pfeil 4" o:spid="_x0000_s1026" type="#_x0000_t32" style="position:absolute;margin-left:19.3pt;margin-top:30.95pt;width:21.95pt;height:0;z-index:251664384;visibility:visible;mso-wrap-style:square;mso-wrap-distance-left:9pt;mso-wrap-distance-top:0;mso-wrap-distance-right:9pt;mso-wrap-distance-bottom:0;mso-position-horizontal:absolute;mso-position-horizontal-relative:text;mso-position-vertical:absolute;mso-position-vertical-relative:text" o:gfxdata="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" strokecolor="#4472c4 [3204]" strokeweight=".5pt">
                       <v:stroke endarrow="block" joinstyle="miter"/>
                     </v:shape>
                   </w:pict>
@@ -1042,7 +1042,7 @@
                 </mc:Choice>
                 <mc:Fallback>
                   <w:pict>
-                    <v:shape w14:anchorId="3C516484" id="Gerade Verbindung mit Pfeil 5" o:spid="_x0000_s1026" type="#_x0000_t32" style="position:absolute;margin-left:39.45pt;margin-top:31.45pt;width:1.85pt;height:38.8pt;flip:x;z-index:251665408;visibility:visible;mso-wrap-style:square;mso-wrap-distance-left:9pt;mso-wrap-distance-top:0;mso-wrap-distance-right:9pt;mso-wrap-distance-bottom:0;mso-position-horizontal:absolute;mso-position-horizontal-relative:text;mso-position-vertical:absolute;mso-position-vertical-relative:text" o:gfxdata="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" strokecolor="#4472c4 [3204]" strokeweight=".5pt">
+                    <v:shape w14:anchorId="6BA610F4" id="Gerade Verbindung mit Pfeil 5" o:spid="_x0000_s1026" type="#_x0000_t32" style="position:absolute;margin-left:39.45pt;margin-top:31.45pt;width:1.85pt;height:38.8pt;flip:x;z-index:251665408;visibility:visible;mso-wrap-style:square;mso-wrap-distance-left:9pt;mso-wrap-distance-top:0;mso-wrap-distance-right:9pt;mso-wrap-distance-bottom:0;mso-position-horizontal:absolute;mso-position-horizontal-relative:text;mso-position-vertical:absolute;mso-position-vertical-relative:text" o:gfxdata="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" strokecolor="#4472c4 [3204]" strokeweight=".5pt">
                       <v:stroke endarrow="block" joinstyle="miter"/>
                     </v:shape>
                   </w:pict>
@@ -1171,7 +1171,7 @@
                 </mc:Choice>
                 <mc:Fallback>
                   <w:pict>
-                    <v:shape w14:anchorId="58C119DC" id="Gerade Verbindung mit Pfeil 10" o:spid="_x0000_s1026" type="#_x0000_t32" style="position:absolute;margin-left:25pt;margin-top:22.05pt;width:41.6pt;height:45.8pt;flip:x;z-index:251668480;visibility:visible;mso-wrap-style:square;mso-wrap-distance-left:9pt;mso-wrap-distance-top:0;mso-wrap-distance-right:9pt;mso-wrap-distance-bottom:0;mso-position-horizontal:absolute;mso-position-horizontal-relative:text;mso-position-vertical:absolute;mso-position-vertical-relative:text" o:gfxdata="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" strokecolor="#4472c4 [3204]" strokeweight=".5pt">
+                    <v:shape w14:anchorId="7F7F591A" id="Gerade Verbindung mit Pfeil 10" o:spid="_x0000_s1026" type="#_x0000_t32" style="position:absolute;margin-left:25pt;margin-top:22.05pt;width:41.6pt;height:45.8pt;flip:x;z-index:251668480;visibility:visible;mso-wrap-style:square;mso-wrap-distance-left:9pt;mso-wrap-distance-top:0;mso-wrap-distance-right:9pt;mso-wrap-distance-bottom:0;mso-position-horizontal:absolute;mso-position-horizontal-relative:text;mso-position-vertical:absolute;mso-position-vertical-relative:text" o:gfxdata="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" strokecolor="#4472c4 [3204]" strokeweight=".5pt">
                       <v:stroke endarrow="block" joinstyle="miter"/>
                     </v:shape>
                   </w:pict>
@@ -1242,7 +1242,7 @@
                 </mc:Choice>
                 <mc:Fallback>
                   <w:pict>
-                    <v:shape w14:anchorId="471D6E62" id="Gerade Verbindung mit Pfeil 9" o:spid="_x0000_s1026" type="#_x0000_t32" style="position:absolute;margin-left:29.75pt;margin-top:20.7pt;width:36pt;height:.95pt;z-index:251667456;visibility:visible;mso-wrap-style:square;mso-wrap-distance-left:9pt;mso-wrap-distance-top:0;mso-wrap-distance-right:9pt;mso-wrap-distance-bottom:0;mso-position-horizontal:absolute;mso-position-horizontal-relative:text;mso-position-vertical:absolute;mso-position-vertical-relative:text" o:gfxdata="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" strokecolor="#4472c4 [3204]" strokeweight=".5pt">
+                    <v:shape w14:anchorId="3C7C8381" id="Gerade Verbindung mit Pfeil 9" o:spid="_x0000_s1026" type="#_x0000_t32" style="position:absolute;margin-left:29.75pt;margin-top:20.7pt;width:36pt;height:.95pt;z-index:251667456;visibility:visible;mso-wrap-style:square;mso-wrap-distance-left:9pt;mso-wrap-distance-top:0;mso-wrap-distance-right:9pt;mso-wrap-distance-bottom:0;mso-position-horizontal:absolute;mso-position-horizontal-relative:text;mso-position-vertical:absolute;mso-position-vertical-relative:text" o:gfxdata="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" strokecolor="#4472c4 [3204]" strokeweight=".5pt">
                       <v:stroke endarrow="block" joinstyle="miter"/>
                     </v:shape>
                   </w:pict>
@@ -1365,7 +1365,7 @@
                 </mc:Choice>
                 <mc:Fallback>
                   <w:pict>
-                    <v:shape w14:anchorId="6623E30A" id="Gerade Verbindung mit Pfeil 11" o:spid="_x0000_s1026" type="#_x0000_t32" style="position:absolute;margin-left:14.8pt;margin-top:21.4pt;width:31.3pt;height:20.4pt;flip:y;z-index:251669504;visibility:visible;mso-wrap-style:square;mso-width-percent:0;mso-height-percent:0;mso-wrap-distance-left:9pt;mso-wrap-distance-top:0;mso-wrap-distance-right:9pt;mso-wrap-distance-bottom:0;mso-position-horizontal:absolute;mso-position-horizontal-relative:text;mso-position-vertical:absolute;mso-position-vertical-relative:text;mso-width-percent:0;mso-height-percent:0;mso-width-relative:margin;mso-height-relative:margin" o:gfxdata="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" strokecolor="#4472c4 [3204]" strokeweight=".5pt">
+                    <v:shape w14:anchorId="6088392A" id="Gerade Verbindung mit Pfeil 11" o:spid="_x0000_s1026" type="#_x0000_t32" style="position:absolute;margin-left:14.8pt;margin-top:21.4pt;width:31.3pt;height:20.4pt;flip:y;z-index:251669504;visibility:visible;mso-wrap-style:square;mso-width-percent:0;mso-height-percent:0;mso-wrap-distance-left:9pt;mso-wrap-distance-top:0;mso-wrap-distance-right:9pt;mso-wrap-distance-bottom:0;mso-position-horizontal:absolute;mso-position-horizontal-relative:text;mso-position-vertical:absolute;mso-position-vertical-relative:text;mso-width-percent:0;mso-height-percent:0;mso-width-relative:margin;mso-height-relative:margin" o:gfxdata="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" strokecolor="#4472c4 [3204]" strokeweight=".5pt">
                       <v:stroke endarrow="block" joinstyle="miter"/>
                     </v:shape>
                   </w:pict>
@@ -1436,7 +1436,7 @@
                 </mc:Choice>
                 <mc:Fallback>
                   <w:pict>
-                    <v:shape w14:anchorId="7299C440" id="Gerade Verbindung mit Pfeil 12" o:spid="_x0000_s1026" type="#_x0000_t32" style="position:absolute;margin-left:45.75pt;margin-top:22.15pt;width:0;height:51.9pt;z-index:251670528;visibility:visible;mso-wrap-style:square;mso-wrap-distance-left:9pt;mso-wrap-distance-top:0;mso-wrap-distance-right:9pt;mso-wrap-distance-bottom:0;mso-position-horizontal:absolute;mso-position-horizontal-relative:text;mso-position-vertical:absolute;mso-position-vertical-relative:text" o:gfxdata="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" strokecolor="#4472c4 [3204]" strokeweight=".5pt">
+                    <v:shape w14:anchorId="245DA609" id="Gerade Verbindung mit Pfeil 12" o:spid="_x0000_s1026" type="#_x0000_t32" style="position:absolute;margin-left:45.75pt;margin-top:22.15pt;width:0;height:51.9pt;z-index:251670528;visibility:visible;mso-wrap-style:square;mso-wrap-distance-left:9pt;mso-wrap-distance-top:0;mso-wrap-distance-right:9pt;mso-wrap-distance-bottom:0;mso-position-horizontal:absolute;mso-position-horizontal-relative:text;mso-position-vertical:absolute;mso-position-vertical-relative:text" o:gfxdata="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" strokecolor="#4472c4 [3204]" strokeweight=".5pt">
                       <v:stroke endarrow="block" joinstyle="miter"/>
                     </v:shape>
                   </w:pict>
@@ -1577,7 +1577,7 @@
                 </mc:Choice>
                 <mc:Fallback>
                   <w:pict>
-                    <v:shape w14:anchorId="3D4D9423" id="Gerade Verbindung mit Pfeil 15" o:spid="_x0000_s1026" type="#_x0000_t32" style="position:absolute;margin-left:2.8pt;margin-top:67.95pt;width:30.65pt;height:.2pt;flip:x y;z-index:251673600;visibility:visible;mso-wrap-style:square;mso-wrap-distance-left:9pt;mso-wrap-distance-top:0;mso-wrap-distance-right:9pt;mso-wrap-distance-bottom:0;mso-position-horizontal:absolute;mso-position-horizontal-relative:text;mso-position-vertical:absolute;mso-position-vertical-relative:text" o:gfxdata="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" strokecolor="#4472c4 [3204]" strokeweight=".5pt">
+                    <v:shape w14:anchorId="7E02F6EE" id="Gerade Verbindung mit Pfeil 15" o:spid="_x0000_s1026" type="#_x0000_t32" style="position:absolute;margin-left:2.8pt;margin-top:67.95pt;width:30.65pt;height:.2pt;flip:x y;z-index:251673600;visibility:visible;mso-wrap-style:square;mso-wrap-distance-left:9pt;mso-wrap-distance-top:0;mso-wrap-distance-right:9pt;mso-wrap-distance-bottom:0;mso-position-horizontal:absolute;mso-position-horizontal-relative:text;mso-position-vertical:absolute;mso-position-vertical-relative:text" o:gfxdata="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" strokecolor="#4472c4 [3204]" strokeweight=".5pt">
                       <v:stroke endarrow="block" joinstyle="miter"/>
                     </v:shape>
                   </w:pict>
@@ -1648,7 +1648,7 @@
                 </mc:Choice>
                 <mc:Fallback>
                   <w:pict>
-                    <v:shape w14:anchorId="1736EAF2" id="Gerade Verbindung mit Pfeil 14" o:spid="_x0000_s1026" type="#_x0000_t32" style="position:absolute;margin-left:27.3pt;margin-top:18.7pt;width:6.35pt;height:49.75pt;z-index:251672576;visibility:visible;mso-wrap-style:square;mso-wrap-distance-left:9pt;mso-wrap-distance-top:0;mso-wrap-distance-right:9pt;mso-wrap-distance-bottom:0;mso-position-horizontal:absolute;mso-position-horizontal-relative:text;mso-position-vertical:absolute;mso-position-vertical-relative:text" o:gfxdata="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" strokecolor="#4472c4 [3204]" strokeweight=".5pt">
+                    <v:shape w14:anchorId="231B5030" id="Gerade Verbindung mit Pfeil 14" o:spid="_x0000_s1026" type="#_x0000_t32" style="position:absolute;margin-left:27.3pt;margin-top:18.7pt;width:6.35pt;height:49.75pt;z-index:251672576;visibility:visible;mso-wrap-style:square;mso-wrap-distance-left:9pt;mso-wrap-distance-top:0;mso-wrap-distance-right:9pt;mso-wrap-distance-bottom:0;mso-position-horizontal:absolute;mso-position-horizontal-relative:text;mso-position-vertical:absolute;mso-position-vertical-relative:text" o:gfxdata="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" strokecolor="#4472c4 [3204]" strokeweight=".5pt">
                       <v:stroke endarrow="block" joinstyle="miter"/>
                     </v:shape>
                   </w:pict>
@@ -1719,7 +1719,7 @@
                 </mc:Choice>
                 <mc:Fallback>
                   <w:pict>
-                    <v:shape w14:anchorId="6D28738D" id="Gerade Verbindung mit Pfeil 13" o:spid="_x0000_s1026" type="#_x0000_t32" style="position:absolute;margin-left:27.6pt;margin-top:17.95pt;width:39.2pt;height:.95pt;flip:x;z-index:251671552;visibility:visible;mso-wrap-style:square;mso-wrap-distance-left:9pt;mso-wrap-distance-top:0;mso-wrap-distance-right:9pt;mso-wrap-distance-bottom:0;mso-position-horizontal:absolute;mso-position-horizontal-relative:text;mso-position-vertical:absolute;mso-position-vertical-relative:text" o:gfxdata="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" strokecolor="#4472c4 [3204]" strokeweight=".5pt">
+                    <v:shape w14:anchorId="52F6E712" id="Gerade Verbindung mit Pfeil 13" o:spid="_x0000_s1026" type="#_x0000_t32" style="position:absolute;margin-left:27.6pt;margin-top:17.95pt;width:39.2pt;height:.95pt;flip:x;z-index:251671552;visibility:visible;mso-wrap-style:square;mso-wrap-distance-left:9pt;mso-wrap-distance-top:0;mso-wrap-distance-right:9pt;mso-wrap-distance-bottom:0;mso-position-horizontal:absolute;mso-position-horizontal-relative:text;mso-position-vertical:absolute;mso-position-vertical-relative:text" o:gfxdata="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" strokecolor="#4472c4 [3204]" strokeweight=".5pt">
                       <v:stroke endarrow="block" joinstyle="miter"/>
                     </v:shape>
                   </w:pict>
@@ -1897,7 +1897,7 @@
                 </mc:Choice>
                 <mc:Fallback>
                   <w:pict>
-                    <v:shape w14:anchorId="75BCCA1F" id="Gerade Verbindung mit Pfeil 18" o:spid="_x0000_s1026" type="#_x0000_t32" style="position:absolute;margin-left:48.2pt;margin-top:8.5pt;width:6.7pt;height:43.95pt;flip:x;z-index:251676672;visibility:visible;mso-wrap-style:square;mso-width-percent:0;mso-height-percent:0;mso-wrap-distance-left:9pt;mso-wrap-distance-top:0;mso-wrap-distance-right:9pt;mso-wrap-distance-bottom:0;mso-position-horizontal:absolute;mso-position-horizontal-relative:text;mso-position-vertical:absolute;mso-position-vertical-relative:text;mso-width-percent:0;mso-height-percent:0;mso-width-relative:margin;mso-height-relative:margin" o:gfxdata="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" strokecolor="#4472c4 [3204]" strokeweight=".5pt">
+                    <v:shape w14:anchorId="5BA8A8BD" id="Gerade Verbindung mit Pfeil 18" o:spid="_x0000_s1026" type="#_x0000_t32" style="position:absolute;margin-left:48.2pt;margin-top:8.5pt;width:6.7pt;height:43.95pt;flip:x;z-index:251676672;visibility:visible;mso-wrap-style:square;mso-width-percent:0;mso-height-percent:0;mso-wrap-distance-left:9pt;mso-wrap-distance-top:0;mso-wrap-distance-right:9pt;mso-wrap-distance-bottom:0;mso-position-horizontal:absolute;mso-position-horizontal-relative:text;mso-position-vertical:absolute;mso-position-vertical-relative:text;mso-width-percent:0;mso-height-percent:0;mso-width-relative:margin;mso-height-relative:margin" o:gfxdata="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" strokecolor="#4472c4 [3204]" strokeweight=".5pt">
                       <v:stroke endarrow="block" joinstyle="miter"/>
                     </v:shape>
                   </w:pict>
@@ -1966,7 +1966,7 @@
                 </mc:Choice>
                 <mc:Fallback>
                   <w:pict>
-                    <v:shape w14:anchorId="60D91A0C" id="Gerade Verbindung mit Pfeil 16" o:spid="_x0000_s1026" type="#_x0000_t32" style="position:absolute;margin-left:17.3pt;margin-top:8.85pt;width:.9pt;height:13.6pt;flip:y;z-index:251674624;visibility:visible;mso-wrap-style:square;mso-wrap-distance-left:9pt;mso-wrap-distance-top:0;mso-wrap-distance-right:9pt;mso-wrap-distance-bottom:0;mso-position-horizontal:absolute;mso-position-horizontal-relative:text;mso-position-vertical:absolute;mso-position-vertical-relative:text" o:gfxdata="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" strokecolor="#4472c4 [3204]" strokeweight=".5pt">
+                    <v:shape w14:anchorId="7C85BDDF" id="Gerade Verbindung mit Pfeil 16" o:spid="_x0000_s1026" type="#_x0000_t32" style="position:absolute;margin-left:17.3pt;margin-top:8.85pt;width:.9pt;height:13.6pt;flip:y;z-index:251674624;visibility:visible;mso-wrap-style:square;mso-wrap-distance-left:9pt;mso-wrap-distance-top:0;mso-wrap-distance-right:9pt;mso-wrap-distance-bottom:0;mso-position-horizontal:absolute;mso-position-horizontal-relative:text;mso-position-vertical:absolute;mso-position-vertical-relative:text" o:gfxdata="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" strokecolor="#4472c4 [3204]" strokeweight=".5pt">
                       <v:stroke endarrow="block" joinstyle="miter"/>
                     </v:shape>
                   </w:pict>
@@ -2035,7 +2035,7 @@
                 </mc:Choice>
                 <mc:Fallback>
                   <w:pict>
-                    <v:shape w14:anchorId="3C5DF845" id="Gerade Verbindung mit Pfeil 17" o:spid="_x0000_s1026" type="#_x0000_t32" style="position:absolute;margin-left:18.75pt;margin-top:8.7pt;width:36pt;height:0;z-index:251675648;visibility:visible;mso-wrap-style:square;mso-wrap-distance-left:9pt;mso-wrap-distance-top:0;mso-wrap-distance-right:9pt;mso-wrap-distance-bottom:0;mso-position-horizontal:absolute;mso-position-horizontal-relative:text;mso-position-vertical:absolute;mso-position-vertical-relative:text" o:gfxdata="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" strokecolor="#4472c4 [3204]" strokeweight=".5pt">
+                    <v:shape w14:anchorId="094F5585" id="Gerade Verbindung mit Pfeil 17" o:spid="_x0000_s1026" type="#_x0000_t32" style="position:absolute;margin-left:18.75pt;margin-top:8.7pt;width:36pt;height:0;z-index:251675648;visibility:visible;mso-wrap-style:square;mso-wrap-distance-left:9pt;mso-wrap-distance-top:0;mso-wrap-distance-right:9pt;mso-wrap-distance-bottom:0;mso-position-horizontal:absolute;mso-position-horizontal-relative:text;mso-position-vertical:absolute;mso-position-vertical-relative:text" o:gfxdata="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" strokecolor="#4472c4 [3204]" strokeweight=".5pt">
                       <v:stroke endarrow="block" joinstyle="miter"/>
                     </v:shape>
                   </w:pict>
@@ -2203,7 +2203,7 @@
                 </mc:Choice>
                 <mc:Fallback>
                   <w:pict>
-                    <v:shape w14:anchorId="26F07E92" id="Gerade Verbindung mit Pfeil 24" o:spid="_x0000_s1026" type="#_x0000_t32" style="position:absolute;margin-left:6.25pt;margin-top:43.95pt;width:21.5pt;height:17.55pt;flip:y;z-index:251680768;visibility:visible;mso-wrap-style:square;mso-width-percent:0;mso-height-percent:0;mso-wrap-distance-left:9pt;mso-wrap-distance-top:0;mso-wrap-distance-right:9pt;mso-wrap-distance-bottom:0;mso-position-horizontal:absolute;mso-position-horizontal-relative:text;mso-position-vertical:absolute;mso-position-vertical-relative:text;mso-width-percent:0;mso-height-percent:0;mso-width-relative:margin;mso-height-relative:margin" o:gfxdata="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" strokecolor="#4472c4 [3204]" strokeweight=".5pt">
+                    <v:shape w14:anchorId="7830F891" id="Gerade Verbindung mit Pfeil 24" o:spid="_x0000_s1026" type="#_x0000_t32" style="position:absolute;margin-left:6.25pt;margin-top:43.95pt;width:21.5pt;height:17.55pt;flip:y;z-index:251680768;visibility:visible;mso-wrap-style:square;mso-width-percent:0;mso-height-percent:0;mso-wrap-distance-left:9pt;mso-wrap-distance-top:0;mso-wrap-distance-right:9pt;mso-wrap-distance-bottom:0;mso-position-horizontal:absolute;mso-position-horizontal-relative:text;mso-position-vertical:absolute;mso-position-vertical-relative:text;mso-width-percent:0;mso-height-percent:0;mso-width-relative:margin;mso-height-relative:margin" o:gfxdata="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" strokecolor="#4472c4 [3204]" strokeweight=".5pt">
                       <v:stroke endarrow="block" joinstyle="miter"/>
                     </v:shape>
                   </w:pict>
@@ -2273,7 +2273,7 @@
                 </mc:Choice>
                 <mc:Fallback>
                   <w:pict>
-                    <v:shape w14:anchorId="71385637" id="Gerade Verbindung mit Pfeil 25" o:spid="_x0000_s1026" type="#_x0000_t32" style="position:absolute;margin-left:27.75pt;margin-top:43.95pt;width:18.25pt;height:14.3pt;z-index:251681792;visibility:visible;mso-wrap-style:square;mso-wrap-distance-left:9pt;mso-wrap-distance-top:0;mso-wrap-distance-right:9pt;mso-wrap-distance-bottom:0;mso-position-horizontal:absolute;mso-position-horizontal-relative:text;mso-position-vertical:absolute;mso-position-vertical-relative:text" o:gfxdata="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" strokecolor="#4472c4 [3204]" strokeweight=".5pt">
+                    <v:shape w14:anchorId="1B3C8316" id="Gerade Verbindung mit Pfeil 25" o:spid="_x0000_s1026" type="#_x0000_t32" style="position:absolute;margin-left:27.75pt;margin-top:43.95pt;width:18.25pt;height:14.3pt;z-index:251681792;visibility:visible;mso-wrap-style:square;mso-wrap-distance-left:9pt;mso-wrap-distance-top:0;mso-wrap-distance-right:9pt;mso-wrap-distance-bottom:0;mso-position-horizontal:absolute;mso-position-horizontal-relative:text;mso-position-vertical:absolute;mso-position-vertical-relative:text" o:gfxdata="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" strokecolor="#4472c4 [3204]" strokeweight=".5pt">
                       <v:stroke endarrow="block" joinstyle="miter"/>
                     </v:shape>
                   </w:pict>
@@ -2343,7 +2343,7 @@
                 </mc:Choice>
                 <mc:Fallback>
                   <w:pict>
-                    <v:shape w14:anchorId="63C863E0" id="Gerade Verbindung mit Pfeil 23" o:spid="_x0000_s1026" type="#_x0000_t32" style="position:absolute;margin-left:37.85pt;margin-top:91.85pt;width:29.15pt;height:0;z-index:251679744;visibility:visible;mso-wrap-style:square;mso-wrap-distance-left:9pt;mso-wrap-distance-top:0;mso-wrap-distance-right:9pt;mso-wrap-distance-bottom:0;mso-position-horizontal:absolute;mso-position-horizontal-relative:text;mso-position-vertical:absolute;mso-position-vertical-relative:text" o:gfxdata="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" strokecolor="#4472c4 [3204]" strokeweight=".5pt">
+                    <v:shape w14:anchorId="385C3565" id="Gerade Verbindung mit Pfeil 23" o:spid="_x0000_s1026" type="#_x0000_t32" style="position:absolute;margin-left:37.85pt;margin-top:91.85pt;width:29.15pt;height:0;z-index:251679744;visibility:visible;mso-wrap-style:square;mso-wrap-distance-left:9pt;mso-wrap-distance-top:0;mso-wrap-distance-right:9pt;mso-wrap-distance-bottom:0;mso-position-horizontal:absolute;mso-position-horizontal-relative:text;mso-position-vertical:absolute;mso-position-vertical-relative:text" o:gfxdata="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" strokecolor="#4472c4 [3204]" strokeweight=".5pt">
                       <v:stroke endarrow="block" joinstyle="miter"/>
                     </v:shape>
                   </w:pict>
@@ -2413,7 +2413,7 @@
                 </mc:Choice>
                 <mc:Fallback>
                   <w:pict>
-                    <v:shape w14:anchorId="5B3982F6" id="Gerade Verbindung mit Pfeil 22" o:spid="_x0000_s1026" type="#_x0000_t32" style="position:absolute;margin-left:38.05pt;margin-top:58.25pt;width:6.1pt;height:34.15pt;flip:x;z-index:251678720;visibility:visible;mso-wrap-style:square;mso-wrap-distance-left:9pt;mso-wrap-distance-top:0;mso-wrap-distance-right:9pt;mso-wrap-distance-bottom:0;mso-position-horizontal:absolute;mso-position-horizontal-relative:text;mso-position-vertical:absolute;mso-position-vertical-relative:text" o:gfxdata="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" strokecolor="#4472c4 [3204]" strokeweight=".5pt">
+                    <v:shape w14:anchorId="0C58326A" id="Gerade Verbindung mit Pfeil 22" o:spid="_x0000_s1026" type="#_x0000_t32" style="position:absolute;margin-left:38.05pt;margin-top:58.25pt;width:6.1pt;height:34.15pt;flip:x;z-index:251678720;visibility:visible;mso-wrap-style:square;mso-wrap-distance-left:9pt;mso-wrap-distance-top:0;mso-wrap-distance-right:9pt;mso-wrap-distance-bottom:0;mso-position-horizontal:absolute;mso-position-horizontal-relative:text;mso-position-vertical:absolute;mso-position-vertical-relative:text" o:gfxdata="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" strokecolor="#4472c4 [3204]" strokeweight=".5pt">
                       <v:stroke endarrow="block" joinstyle="miter"/>
                     </v:shape>
                   </w:pict>
@@ -2506,7 +2506,7 @@
                 </mc:Choice>
                 <mc:Fallback>
                   <w:pict>
-                    <v:shape w14:anchorId="1BE1DFB5" id="Gerade Verbindung mit Pfeil 27" o:spid="_x0000_s1026" type="#_x0000_t32" style="position:absolute;margin-left:17.4pt;margin-top:41.45pt;width:41.6pt;height:45.8pt;flip:x;z-index:251684864;visibility:visible;mso-wrap-style:square;mso-wrap-distance-left:9pt;mso-wrap-distance-top:0;mso-wrap-distance-right:9pt;mso-wrap-distance-bottom:0;mso-position-horizontal:absolute;mso-position-horizontal-relative:text;mso-position-vertical:absolute;mso-position-vertical-relative:text" o:gfxdata="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" strokecolor="#4472c4 [3204]" strokeweight=".5pt">
+                    <v:shape w14:anchorId="4E8A051E" id="Gerade Verbindung mit Pfeil 27" o:spid="_x0000_s1026" type="#_x0000_t32" style="position:absolute;margin-left:17.4pt;margin-top:41.45pt;width:41.6pt;height:45.8pt;flip:x;z-index:251684864;visibility:visible;mso-wrap-style:square;mso-wrap-distance-left:9pt;mso-wrap-distance-top:0;mso-wrap-distance-right:9pt;mso-wrap-distance-bottom:0;mso-position-horizontal:absolute;mso-position-horizontal-relative:text;mso-position-vertical:absolute;mso-position-vertical-relative:text" o:gfxdata="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" strokecolor="#4472c4 [3204]" strokeweight=".5pt">
                       <v:stroke endarrow="block" joinstyle="miter"/>
                     </v:shape>
                   </w:pict>
@@ -2576,7 +2576,7 @@
                 </mc:Choice>
                 <mc:Fallback>
                   <w:pict>
-                    <v:shape w14:anchorId="7B414D82" id="Gerade Verbindung mit Pfeil 26" o:spid="_x0000_s1026" type="#_x0000_t32" style="position:absolute;margin-left:23.1pt;margin-top:39.1pt;width:36pt;height:.9pt;z-index:251683840;visibility:visible;mso-wrap-style:square;mso-wrap-distance-left:9pt;mso-wrap-distance-top:0;mso-wrap-distance-right:9pt;mso-wrap-distance-bottom:0;mso-position-horizontal:absolute;mso-position-horizontal-relative:text;mso-position-vertical:absolute;mso-position-vertical-relative:text" o:gfxdata="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" strokecolor="#4472c4 [3204]" strokeweight=".5pt">
+                    <v:shape w14:anchorId="682BECA5" id="Gerade Verbindung mit Pfeil 26" o:spid="_x0000_s1026" type="#_x0000_t32" style="position:absolute;margin-left:23.1pt;margin-top:39.1pt;width:36pt;height:.9pt;z-index:251683840;visibility:visible;mso-wrap-style:square;mso-wrap-distance-left:9pt;mso-wrap-distance-top:0;mso-wrap-distance-right:9pt;mso-wrap-distance-bottom:0;mso-position-horizontal:absolute;mso-position-horizontal-relative:text;mso-position-vertical:absolute;mso-position-vertical-relative:text" o:gfxdata="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" strokecolor="#4472c4 [3204]" strokeweight=".5pt">
                       <v:stroke endarrow="block" joinstyle="miter"/>
                     </v:shape>
                   </w:pict>
@@ -2645,7 +2645,7 @@
                 </mc:Choice>
                 <mc:Fallback>
                   <w:pict>
-                    <v:shape w14:anchorId="1668AE0C" id="Gerade Verbindung mit Pfeil 28" o:spid="_x0000_s1026" type="#_x0000_t32" style="position:absolute;margin-left:20.7pt;margin-top:38.15pt;width:.9pt;height:13.6pt;flip:y;z-index:251686912;visibility:visible;mso-wrap-style:square;mso-wrap-distance-left:9pt;mso-wrap-distance-top:0;mso-wrap-distance-right:9pt;mso-wrap-distance-bottom:0;mso-position-horizontal:absolute;mso-position-horizontal-relative:text;mso-position-vertical:absolute;mso-position-vertical-relative:text" o:gfxdata="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" strokecolor="#4472c4 [3204]" strokeweight=".5pt">
+                    <v:shape w14:anchorId="7CC79274" id="Gerade Verbindung mit Pfeil 28" o:spid="_x0000_s1026" type="#_x0000_t32" style="position:absolute;margin-left:20.7pt;margin-top:38.15pt;width:.9pt;height:13.6pt;flip:y;z-index:251686912;visibility:visible;mso-wrap-style:square;mso-wrap-distance-left:9pt;mso-wrap-distance-top:0;mso-wrap-distance-right:9pt;mso-wrap-distance-bottom:0;mso-position-horizontal:absolute;mso-position-horizontal-relative:text;mso-position-vertical:absolute;mso-position-vertical-relative:text" o:gfxdata="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" strokecolor="#4472c4 [3204]" strokeweight=".5pt">
                       <v:stroke endarrow="block" joinstyle="miter"/>
                     </v:shape>
                   </w:pict>
@@ -2796,7 +2796,7 @@
                 </mc:Choice>
                 <mc:Fallback>
                   <w:pict>
-                    <v:shape w14:anchorId="0CC0623A" id="Gerade Verbindung mit Pfeil 32" o:spid="_x0000_s1026" type="#_x0000_t32" style="position:absolute;margin-left:42.85pt;margin-top:33.8pt;width:.45pt;height:62.2pt;z-index:251691008;visibility:visible;mso-wrap-style:square;mso-wrap-distance-left:9pt;mso-wrap-distance-top:0;mso-wrap-distance-right:9pt;mso-wrap-distance-bottom:0;mso-position-horizontal:absolute;mso-position-horizontal-relative:text;mso-position-vertical:absolute;mso-position-vertical-relative:text" o:gfxdata="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" strokecolor="#4472c4 [3204]" strokeweight=".5pt">
+                    <v:shape w14:anchorId="4250F0EB" id="Gerade Verbindung mit Pfeil 32" o:spid="_x0000_s1026" type="#_x0000_t32" style="position:absolute;margin-left:42.85pt;margin-top:33.8pt;width:.45pt;height:62.2pt;z-index:251691008;visibility:visible;mso-wrap-style:square;mso-wrap-distance-left:9pt;mso-wrap-distance-top:0;mso-wrap-distance-right:9pt;mso-wrap-distance-bottom:0;mso-position-horizontal:absolute;mso-position-horizontal-relative:text;mso-position-vertical:absolute;mso-position-vertical-relative:text" o:gfxdata="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" strokecolor="#4472c4 [3204]" strokeweight=".5pt">
                       <v:stroke endarrow="block" joinstyle="miter"/>
                     </v:shape>
                   </w:pict>
@@ -2867,7 +2867,7 @@
                 </mc:Choice>
                 <mc:Fallback>
                   <w:pict>
-                    <v:shape w14:anchorId="206412B7" id="Gerade Verbindung mit Pfeil 31" o:spid="_x0000_s1026" type="#_x0000_t32" style="position:absolute;margin-left:8.7pt;margin-top:32.05pt;width:34.2pt;height:.65pt;z-index:251689984;visibility:visible;mso-wrap-style:square;mso-wrap-distance-left:9pt;mso-wrap-distance-top:0;mso-wrap-distance-right:9pt;mso-wrap-distance-bottom:0;mso-position-horizontal:absolute;mso-position-horizontal-relative:text;mso-position-vertical:absolute;mso-position-vertical-relative:text" o:gfxdata="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" strokecolor="#4472c4 [3204]" strokeweight=".5pt">
+                    <v:shape w14:anchorId="3A640DB4" id="Gerade Verbindung mit Pfeil 31" o:spid="_x0000_s1026" type="#_x0000_t32" style="position:absolute;margin-left:8.7pt;margin-top:32.05pt;width:34.2pt;height:.65pt;z-index:251689984;visibility:visible;mso-wrap-style:square;mso-wrap-distance-left:9pt;mso-wrap-distance-top:0;mso-wrap-distance-right:9pt;mso-wrap-distance-bottom:0;mso-position-horizontal:absolute;mso-position-horizontal-relative:text;mso-position-vertical:absolute;mso-position-vertical-relative:text" o:gfxdata="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" strokecolor="#4472c4 [3204]" strokeweight=".5pt">
                       <v:stroke endarrow="block" joinstyle="miter"/>
                     </v:shape>
                   </w:pict>
@@ -2938,7 +2938,7 @@
                 </mc:Choice>
                 <mc:Fallback>
                   <w:pict>
-                    <v:shape w14:anchorId="072BA39C" id="Gerade Verbindung mit Pfeil 30" o:spid="_x0000_s1026" type="#_x0000_t32" style="position:absolute;margin-left:8.5pt;margin-top:32.5pt;width:0;height:28.95pt;flip:y;z-index:251688960;visibility:visible;mso-wrap-style:square;mso-wrap-distance-left:9pt;mso-wrap-distance-top:0;mso-wrap-distance-right:9pt;mso-wrap-distance-bottom:0;mso-position-horizontal:absolute;mso-position-horizontal-relative:text;mso-position-vertical:absolute;mso-position-vertical-relative:text" o:gfxdata="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" strokecolor="#4472c4 [3204]" strokeweight=".5pt">
+                    <v:shape w14:anchorId="235F8CB0" id="Gerade Verbindung mit Pfeil 30" o:spid="_x0000_s1026" type="#_x0000_t32" style="position:absolute;margin-left:8.5pt;margin-top:32.5pt;width:0;height:28.95pt;flip:y;z-index:251688960;visibility:visible;mso-wrap-style:square;mso-wrap-distance-left:9pt;mso-wrap-distance-top:0;mso-wrap-distance-right:9pt;mso-wrap-distance-bottom:0;mso-position-horizontal:absolute;mso-position-horizontal-relative:text;mso-position-vertical:absolute;mso-position-vertical-relative:text" o:gfxdata="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" strokecolor="#4472c4 [3204]" strokeweight=".5pt">
                       <v:stroke endarrow="block" joinstyle="miter"/>
                     </v:shape>
                   </w:pict>
@@ -3009,7 +3009,7 @@
                 </mc:Choice>
                 <mc:Fallback>
                   <w:pict>
-                    <v:shape w14:anchorId="50A2241A" id="Gerade Verbindung mit Pfeil 29" o:spid="_x0000_s1026" type="#_x0000_t32" style="position:absolute;margin-left:8.35pt;margin-top:60.1pt;width:31.8pt;height:0;flip:x;z-index:251687936;visibility:visible;mso-wrap-style:square;mso-wrap-distance-left:9pt;mso-wrap-distance-top:0;mso-wrap-distance-right:9pt;mso-wrap-distance-bottom:0;mso-position-horizontal:absolute;mso-position-horizontal-relative:text;mso-position-vertical:absolute;mso-position-vertical-relative:text" o:gfxdata="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" strokecolor="#4472c4 [3204]" strokeweight=".5pt">
+                    <v:shape w14:anchorId="219869FD" id="Gerade Verbindung mit Pfeil 29" o:spid="_x0000_s1026" type="#_x0000_t32" style="position:absolute;margin-left:8.35pt;margin-top:60.1pt;width:31.8pt;height:0;flip:x;z-index:251687936;visibility:visible;mso-wrap-style:square;mso-wrap-distance-left:9pt;mso-wrap-distance-top:0;mso-wrap-distance-right:9pt;mso-wrap-distance-bottom:0;mso-position-horizontal:absolute;mso-position-horizontal-relative:text;mso-position-vertical:absolute;mso-position-vertical-relative:text" o:gfxdata="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" strokecolor="#4472c4 [3204]" strokeweight=".5pt">
                       <v:stroke endarrow="block" joinstyle="miter"/>
                     </v:shape>
                   </w:pict>
@@ -3163,7 +3163,7 @@
                 </mc:Choice>
                 <mc:Fallback>
                   <w:pict>
-                    <v:shape w14:anchorId="2F75C5A0" id="Gerade Verbindung mit Pfeil 40" o:spid="_x0000_s1026" type="#_x0000_t32" style="position:absolute;margin-left:26.65pt;margin-top:6.6pt;width:34.6pt;height:29.45pt;z-index:251693056;visibility:visible;mso-wrap-style:square;mso-wrap-distance-left:9pt;mso-wrap-distance-top:0;mso-wrap-distance-right:9pt;mso-wrap-distance-bottom:0;mso-position-horizontal:absolute;mso-position-horizontal-relative:text;mso-position-vertical:absolute;mso-position-vertical-relative:text" o:gfxdata="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" strokecolor="#4472c4 [3204]" strokeweight=".5pt">
+                    <v:shape w14:anchorId="095390C6" id="Gerade Verbindung mit Pfeil 40" o:spid="_x0000_s1026" type="#_x0000_t32" style="position:absolute;margin-left:26.65pt;margin-top:6.6pt;width:34.6pt;height:29.45pt;z-index:251693056;visibility:visible;mso-wrap-style:square;mso-wrap-distance-left:9pt;mso-wrap-distance-top:0;mso-wrap-distance-right:9pt;mso-wrap-distance-bottom:0;mso-position-horizontal:absolute;mso-position-horizontal-relative:text;mso-position-vertical:absolute;mso-position-vertical-relative:text" o:gfxdata="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" strokecolor="#4472c4 [3204]" strokeweight=".5pt">
                       <v:stroke endarrow="block" joinstyle="miter"/>
                     </v:shape>
                   </w:pict>
@@ -3233,7 +3233,7 @@
                 </mc:Choice>
                 <mc:Fallback>
                   <w:pict>
-                    <v:shape w14:anchorId="306B3E3E" id="Gerade Verbindung mit Pfeil 39" o:spid="_x0000_s1026" type="#_x0000_t32" style="position:absolute;margin-left:26.2pt;margin-top:4.7pt;width:31.3pt;height:0;flip:x;z-index:251692032;visibility:visible;mso-wrap-style:square;mso-wrap-distance-left:9pt;mso-wrap-distance-top:0;mso-wrap-distance-right:9pt;mso-wrap-distance-bottom:0;mso-position-horizontal:absolute;mso-position-horizontal-relative:text;mso-position-vertical:absolute;mso-position-vertical-relative:text" o:gfxdata="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" strokecolor="#4472c4 [3204]" strokeweight=".5pt">
+                    <v:shape w14:anchorId="77E0BEE4" id="Gerade Verbindung mit Pfeil 39" o:spid="_x0000_s1026" type="#_x0000_t32" style="position:absolute;margin-left:26.2pt;margin-top:4.7pt;width:31.3pt;height:0;flip:x;z-index:251692032;visibility:visible;mso-wrap-style:square;mso-wrap-distance-left:9pt;mso-wrap-distance-top:0;mso-wrap-distance-right:9pt;mso-wrap-distance-bottom:0;mso-position-horizontal:absolute;mso-position-horizontal-relative:text;mso-position-vertical:absolute;mso-position-vertical-relative:text" o:gfxdata="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" strokecolor="#4472c4 [3204]" strokeweight=".5pt">
                       <v:stroke endarrow="block" joinstyle="miter"/>
                     </v:shape>
                   </w:pict>
@@ -3331,7 +3331,7 @@
                 </mc:Choice>
                 <mc:Fallback>
                   <w:pict>
-                    <v:shape w14:anchorId="52F10718" id="Gerade Verbindung mit Pfeil 42" o:spid="_x0000_s1026" type="#_x0000_t32" style="position:absolute;margin-left:20.1pt;margin-top:2.9pt;width:19.65pt;height:13.5pt;flip:x y;z-index:251695104;visibility:visible;mso-wrap-style:square;mso-wrap-distance-left:9pt;mso-wrap-distance-top:0;mso-wrap-distance-right:9pt;mso-wrap-distance-bottom:0;mso-position-horizontal:absolute;mso-position-horizontal-relative:text;mso-position-vertical:absolute;mso-position-vertical-relative:text" o:gfxdata="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" strokecolor="#4472c4 [3204]" strokeweight=".5pt">
+                    <v:shape w14:anchorId="3A10CE68" id="Gerade Verbindung mit Pfeil 42" o:spid="_x0000_s1026" type="#_x0000_t32" style="position:absolute;margin-left:20.1pt;margin-top:2.9pt;width:19.65pt;height:13.5pt;flip:x y;z-index:251695104;visibility:visible;mso-wrap-style:square;mso-wrap-distance-left:9pt;mso-wrap-distance-top:0;mso-wrap-distance-right:9pt;mso-wrap-distance-bottom:0;mso-position-horizontal:absolute;mso-position-horizontal-relative:text;mso-position-vertical:absolute;mso-position-vertical-relative:text" o:gfxdata="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" strokecolor="#4472c4 [3204]" strokeweight=".5pt">
                       <v:stroke endarrow="block" joinstyle="miter"/>
                     </v:shape>
                   </w:pict>
@@ -3400,7 +3400,7 @@
                 </mc:Choice>
                 <mc:Fallback>
                   <w:pict>
-                    <v:shape w14:anchorId="385FE680" id="Gerade Verbindung mit Pfeil 41" o:spid="_x0000_s1026" type="#_x0000_t32" style="position:absolute;margin-left:38.35pt;margin-top:3.35pt;width:23.85pt;height:13.1pt;flip:x;z-index:251694080;visibility:visible;mso-wrap-style:square;mso-wrap-distance-left:9pt;mso-wrap-distance-top:0;mso-wrap-distance-right:9pt;mso-wrap-distance-bottom:0;mso-position-horizontal:absolute;mso-position-horizontal-relative:text;mso-position-vertical:absolute;mso-position-vertical-relative:text" o:gfxdata="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" strokecolor="#4472c4 [3204]" strokeweight=".5pt">
+                    <v:shape w14:anchorId="0CD800FB" id="Gerade Verbindung mit Pfeil 41" o:spid="_x0000_s1026" type="#_x0000_t32" style="position:absolute;margin-left:38.35pt;margin-top:3.35pt;width:23.85pt;height:13.1pt;flip:x;z-index:251694080;visibility:visible;mso-wrap-style:square;mso-wrap-distance-left:9pt;mso-wrap-distance-top:0;mso-wrap-distance-right:9pt;mso-wrap-distance-bottom:0;mso-position-horizontal:absolute;mso-position-horizontal-relative:text;mso-position-vertical:absolute;mso-position-vertical-relative:text" o:gfxdata="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" strokecolor="#4472c4 [3204]" strokeweight=".5pt">
                       <v:stroke endarrow="block" joinstyle="miter"/>
                     </v:shape>
                   </w:pict>
@@ -3494,7 +3494,7 @@
                 </mc:Choice>
                 <mc:Fallback>
                   <w:pict>
-                    <v:shape w14:anchorId="42928BF3" id="Gerade Verbindung mit Pfeil 46" o:spid="_x0000_s1026" type="#_x0000_t32" style="position:absolute;margin-left:64.55pt;margin-top:46.05pt;width:1.45pt;height:43.85pt;flip:x y;z-index:251699200;visibility:visible;mso-wrap-style:square;mso-wrap-distance-left:9pt;mso-wrap-distance-top:0;mso-wrap-distance-right:9pt;mso-wrap-distance-bottom:0;mso-position-horizontal:absolute;mso-position-horizontal-relative:text;mso-position-vertical:absolute;mso-position-vertical-relative:text" o:gfxdata="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" strokecolor="#4472c4 [3204]" strokeweight=".5pt">
+                    <v:shape w14:anchorId="34994F34" id="Gerade Verbindung mit Pfeil 46" o:spid="_x0000_s1026" type="#_x0000_t32" style="position:absolute;margin-left:64.55pt;margin-top:46.05pt;width:1.45pt;height:43.85pt;flip:x y;z-index:251699200;visibility:visible;mso-wrap-style:square;mso-wrap-distance-left:9pt;mso-wrap-distance-top:0;mso-wrap-distance-right:9pt;mso-wrap-distance-bottom:0;mso-position-horizontal:absolute;mso-position-horizontal-relative:text;mso-position-vertical:absolute;mso-position-vertical-relative:text" o:gfxdata="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" strokecolor="#4472c4 [3204]" strokeweight=".5pt">
                       <v:stroke endarrow="block" joinstyle="miter"/>
                     </v:shape>
                   </w:pict>
@@ -3565,7 +3565,7 @@
                 </mc:Choice>
                 <mc:Fallback>
                   <w:pict>
-                    <v:shape w14:anchorId="7926289B" id="Gerade Verbindung mit Pfeil 45" o:spid="_x0000_s1026" type="#_x0000_t32" style="position:absolute;margin-left:29.05pt;margin-top:90.2pt;width:35.55pt;height:0;z-index:251698176;visibility:visible;mso-wrap-style:square;mso-wrap-distance-left:9pt;mso-wrap-distance-top:0;mso-wrap-distance-right:9pt;mso-wrap-distance-bottom:0;mso-position-horizontal:absolute;mso-position-horizontal-relative:text;mso-position-vertical:absolute;mso-position-vertical-relative:text" o:gfxdata="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" strokecolor="#4472c4 [3204]" strokeweight=".5pt">
+                    <v:shape w14:anchorId="7B30417D" id="Gerade Verbindung mit Pfeil 45" o:spid="_x0000_s1026" type="#_x0000_t32" style="position:absolute;margin-left:29.05pt;margin-top:90.2pt;width:35.55pt;height:0;z-index:251698176;visibility:visible;mso-wrap-style:square;mso-wrap-distance-left:9pt;mso-wrap-distance-top:0;mso-wrap-distance-right:9pt;mso-wrap-distance-bottom:0;mso-position-horizontal:absolute;mso-position-horizontal-relative:text;mso-position-vertical:absolute;mso-position-vertical-relative:text" o:gfxdata="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" strokecolor="#4472c4 [3204]" strokeweight=".5pt">
                       <v:stroke endarrow="block" joinstyle="miter"/>
                     </v:shape>
                   </w:pict>
@@ -3636,7 +3636,7 @@
                 </mc:Choice>
                 <mc:Fallback>
                   <w:pict>
-                    <v:shape w14:anchorId="5F036FFB" id="Gerade Verbindung mit Pfeil 44" o:spid="_x0000_s1026" type="#_x0000_t32" style="position:absolute;margin-left:25.8pt;margin-top:39.8pt;width:1.85pt;height:50.2pt;z-index:251697152;visibility:visible;mso-wrap-style:square;mso-wrap-distance-left:9pt;mso-wrap-distance-top:0;mso-wrap-distance-right:9pt;mso-wrap-distance-bottom:0;mso-position-horizontal:absolute;mso-position-horizontal-relative:text;mso-position-vertical:absolute;mso-position-vertical-relative:text" o:gfxdata="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" strokecolor="#4472c4 [3204]" strokeweight=".5pt">
+                    <v:shape w14:anchorId="5F182F6D" id="Gerade Verbindung mit Pfeil 44" o:spid="_x0000_s1026" type="#_x0000_t32" style="position:absolute;margin-left:25.8pt;margin-top:39.8pt;width:1.85pt;height:50.2pt;z-index:251697152;visibility:visible;mso-wrap-style:square;mso-wrap-distance-left:9pt;mso-wrap-distance-top:0;mso-wrap-distance-right:9pt;mso-wrap-distance-bottom:0;mso-position-horizontal:absolute;mso-position-horizontal-relative:text;mso-position-vertical:absolute;mso-position-vertical-relative:text" o:gfxdata="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" strokecolor="#4472c4 [3204]" strokeweight=".5pt">
                       <v:stroke endarrow="block" joinstyle="miter"/>
                     </v:shape>
                   </w:pict>
@@ -3707,7 +3707,7 @@
                 </mc:Choice>
                 <mc:Fallback>
                   <w:pict>
-                    <v:shape w14:anchorId="31805837" id="Gerade Verbindung mit Pfeil 43" o:spid="_x0000_s1026" type="#_x0000_t32" style="position:absolute;margin-left:24.85pt;margin-top:39.8pt;width:32.75pt;height:.7pt;flip:x;z-index:251696128;visibility:visible;mso-wrap-style:square;mso-wrap-distance-left:9pt;mso-wrap-distance-top:0;mso-wrap-distance-right:9pt;mso-wrap-distance-bottom:0;mso-position-horizontal:absolute;mso-position-horizontal-relative:text;mso-position-vertical:absolute;mso-position-vertical-relative:text" o:gfxdata="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" strokecolor="#4472c4 [3204]" strokeweight=".5pt">
+                    <v:shape w14:anchorId="0E077AFE" id="Gerade Verbindung mit Pfeil 43" o:spid="_x0000_s1026" type="#_x0000_t32" style="position:absolute;margin-left:24.85pt;margin-top:39.8pt;width:32.75pt;height:.7pt;flip:x;z-index:251696128;visibility:visible;mso-wrap-style:square;mso-wrap-distance-left:9pt;mso-wrap-distance-top:0;mso-wrap-distance-right:9pt;mso-wrap-distance-bottom:0;mso-position-horizontal:absolute;mso-position-horizontal-relative:text;mso-position-vertical:absolute;mso-position-vertical-relative:text" o:gfxdata="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" strokecolor="#4472c4 [3204]" strokeweight=".5pt">
                       <v:stroke endarrow="block" joinstyle="miter"/>
                     </v:shape>
                   </w:pict>
@@ -3888,7 +3888,7 @@
                 </mc:Choice>
                 <mc:Fallback>
                   <w:pict>
-                    <v:shape w14:anchorId="6AACFF1E" id="Gerade Verbindung mit Pfeil 53" o:spid="_x0000_s1026" type="#_x0000_t32" style="position:absolute;margin-left:44.85pt;margin-top:37.15pt;width:1.1pt;height:21.5pt;flip:x y;z-index:251707392;visibility:visible;mso-wrap-style:square;mso-width-percent:0;mso-height-percent:0;mso-wrap-distance-left:9pt;mso-wrap-distance-top:0;mso-wrap-distance-right:9pt;mso-wrap-distance-bottom:0;mso-position-horizontal:absolute;mso-position-horizontal-relative:text;mso-position-vertical:absolute;mso-position-vertical-relative:text;mso-width-percent:0;mso-height-percent:0;mso-width-relative:margin;mso-height-relative:margin" o:gfxdata="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" strokecolor="#4472c4 [3204]" strokeweight=".5pt">
+                    <v:shape w14:anchorId="3DDA59F3" id="Gerade Verbindung mit Pfeil 53" o:spid="_x0000_s1026" type="#_x0000_t32" style="position:absolute;margin-left:44.85pt;margin-top:37.15pt;width:1.1pt;height:21.5pt;flip:x y;z-index:251707392;visibility:visible;mso-wrap-style:square;mso-width-percent:0;mso-height-percent:0;mso-wrap-distance-left:9pt;mso-wrap-distance-top:0;mso-wrap-distance-right:9pt;mso-wrap-distance-bottom:0;mso-position-horizontal:absolute;mso-position-horizontal-relative:text;mso-position-vertical:absolute;mso-position-vertical-relative:text;mso-width-percent:0;mso-height-percent:0;mso-width-relative:margin;mso-height-relative:margin" o:gfxdata="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" strokecolor="#4472c4 [3204]" strokeweight=".5pt">
                       <v:stroke endarrow="block" joinstyle="miter"/>
                     </v:shape>
                   </w:pict>
@@ -3965,7 +3965,7 @@
                 </mc:Choice>
                 <mc:Fallback>
                   <w:pict>
-                    <v:shape w14:anchorId="2842F65B" id="Gerade Verbindung mit Pfeil 54" o:spid="_x0000_s1026" type="#_x0000_t32" style="position:absolute;margin-left:46pt;margin-top:36.7pt;width:5.15pt;height:46.75pt;z-index:251708416;visibility:visible;mso-wrap-style:square;mso-width-percent:0;mso-height-percent:0;mso-wrap-distance-left:9pt;mso-wrap-distance-top:0;mso-wrap-distance-right:9pt;mso-wrap-distance-bottom:0;mso-position-horizontal:absolute;mso-position-horizontal-relative:text;mso-position-vertical:absolute;mso-position-vertical-relative:text;mso-width-percent:0;mso-height-percent:0;mso-width-relative:margin;mso-height-relative:margin" o:gfxdata="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" strokecolor="#4472c4 [3204]" strokeweight=".5pt">
+                    <v:shape w14:anchorId="1A3888C6" id="Gerade Verbindung mit Pfeil 54" o:spid="_x0000_s1026" type="#_x0000_t32" style="position:absolute;margin-left:46pt;margin-top:36.7pt;width:5.15pt;height:46.75pt;z-index:251708416;visibility:visible;mso-wrap-style:square;mso-width-percent:0;mso-height-percent:0;mso-wrap-distance-left:9pt;mso-wrap-distance-top:0;mso-wrap-distance-right:9pt;mso-wrap-distance-bottom:0;mso-position-horizontal:absolute;mso-position-horizontal-relative:text;mso-position-vertical:absolute;mso-position-vertical-relative:text;mso-width-percent:0;mso-height-percent:0;mso-width-relative:margin;mso-height-relative:margin" o:gfxdata="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" strokecolor="#4472c4 [3204]" strokeweight=".5pt">
                       <v:stroke endarrow="block" joinstyle="miter"/>
                     </v:shape>
                   </w:pict>
@@ -4036,7 +4036,7 @@
                 </mc:Choice>
                 <mc:Fallback>
                   <w:pict>
-                    <v:shape w14:anchorId="1839D86E" id="Gerade Verbindung mit Pfeil 52" o:spid="_x0000_s1026" type="#_x0000_t32" style="position:absolute;margin-left:16.25pt;margin-top:58.65pt;width:29.8pt;height:.45pt;z-index:251706368;visibility:visible;mso-wrap-style:square;mso-wrap-distance-left:9pt;mso-wrap-distance-top:0;mso-wrap-distance-right:9pt;mso-wrap-distance-bottom:0;mso-position-horizontal:absolute;mso-position-horizontal-relative:text;mso-position-vertical:absolute;mso-position-vertical-relative:text" o:gfxdata="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" strokecolor="#4472c4 [3204]" strokeweight=".5pt">
+                    <v:shape w14:anchorId="51635A0A" id="Gerade Verbindung mit Pfeil 52" o:spid="_x0000_s1026" type="#_x0000_t32" style="position:absolute;margin-left:16.25pt;margin-top:58.65pt;width:29.8pt;height:.45pt;z-index:251706368;visibility:visible;mso-wrap-style:square;mso-wrap-distance-left:9pt;mso-wrap-distance-top:0;mso-wrap-distance-right:9pt;mso-wrap-distance-bottom:0;mso-position-horizontal:absolute;mso-position-horizontal-relative:text;mso-position-vertical:absolute;mso-position-vertical-relative:text" o:gfxdata="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" strokecolor="#4472c4 [3204]" strokeweight=".5pt">
                       <v:stroke endarrow="block" joinstyle="miter"/>
                     </v:shape>
                   </w:pict>
@@ -4107,7 +4107,7 @@
                 </mc:Choice>
                 <mc:Fallback>
                   <w:pict>
-                    <v:shape w14:anchorId="4DEF6227" id="Gerade Verbindung mit Pfeil 51" o:spid="_x0000_s1026" type="#_x0000_t32" style="position:absolute;margin-left:12.35pt;margin-top:21.25pt;width:3.75pt;height:37.4pt;z-index:251705344;visibility:visible;mso-wrap-style:square;mso-wrap-distance-left:9pt;mso-wrap-distance-top:0;mso-wrap-distance-right:9pt;mso-wrap-distance-bottom:0;mso-position-horizontal:absolute;mso-position-horizontal-relative:text;mso-position-vertical:absolute;mso-position-vertical-relative:text" o:gfxdata="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" strokecolor="#4472c4 [3204]" strokeweight=".5pt">
+                    <v:shape w14:anchorId="245EF4FE" id="Gerade Verbindung mit Pfeil 51" o:spid="_x0000_s1026" type="#_x0000_t32" style="position:absolute;margin-left:12.35pt;margin-top:21.25pt;width:3.75pt;height:37.4pt;z-index:251705344;visibility:visible;mso-wrap-style:square;mso-wrap-distance-left:9pt;mso-wrap-distance-top:0;mso-wrap-distance-right:9pt;mso-wrap-distance-bottom:0;mso-position-horizontal:absolute;mso-position-horizontal-relative:text;mso-position-vertical:absolute;mso-position-vertical-relative:text" o:gfxdata="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" strokecolor="#4472c4 [3204]" strokeweight=".5pt">
                       <v:stroke endarrow="block" joinstyle="miter"/>
                     </v:shape>
                   </w:pict>
@@ -4220,7 +4220,7 @@
                 </mc:Choice>
                 <mc:Fallback>
                   <w:pict>
-                    <v:shape w14:anchorId="6881313C" id="Gerade Verbindung mit Pfeil 57" o:spid="_x0000_s1026" type="#_x0000_t32" style="position:absolute;margin-left:54.8pt;margin-top:49.05pt;width:3.6pt;height:26pt;flip:y;z-index:251711488;visibility:visible;mso-wrap-style:square;mso-width-percent:0;mso-height-percent:0;mso-wrap-distance-left:9pt;mso-wrap-distance-top:0;mso-wrap-distance-right:9pt;mso-wrap-distance-bottom:0;mso-position-horizontal:absolute;mso-position-horizontal-relative:text;mso-position-vertical:absolute;mso-position-vertical-relative:text;mso-width-percent:0;mso-height-percent:0;mso-width-relative:margin;mso-height-relative:margin" o:gfxdata="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" strokecolor="#4472c4 [3204]" strokeweight=".5pt">
+                    <v:shape w14:anchorId="5A941FE6" id="Gerade Verbindung mit Pfeil 57" o:spid="_x0000_s1026" type="#_x0000_t32" style="position:absolute;margin-left:54.8pt;margin-top:49.05pt;width:3.6pt;height:26pt;flip:y;z-index:251711488;visibility:visible;mso-wrap-style:square;mso-width-percent:0;mso-height-percent:0;mso-wrap-distance-left:9pt;mso-wrap-distance-top:0;mso-wrap-distance-right:9pt;mso-wrap-distance-bottom:0;mso-position-horizontal:absolute;mso-position-horizontal-relative:text;mso-position-vertical:absolute;mso-position-vertical-relative:text;mso-width-percent:0;mso-height-percent:0;mso-width-relative:margin;mso-height-relative:margin" o:gfxdata="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" strokecolor="#4472c4 [3204]" strokeweight=".5pt">
                       <v:stroke endarrow="block" joinstyle="miter"/>
                     </v:shape>
                   </w:pict>
@@ -4297,7 +4297,7 @@
                 </mc:Choice>
                 <mc:Fallback>
                   <w:pict>
-                    <v:shape w14:anchorId="39AD9234" id="Gerade Verbindung mit Pfeil 56" o:spid="_x0000_s1026" type="#_x0000_t32" style="position:absolute;margin-left:27.85pt;margin-top:72.2pt;width:28.05pt;height:3.6pt;flip:y;z-index:251710464;visibility:visible;mso-wrap-style:square;mso-width-percent:0;mso-height-percent:0;mso-wrap-distance-left:9pt;mso-wrap-distance-top:0;mso-wrap-distance-right:9pt;mso-wrap-distance-bottom:0;mso-position-horizontal:absolute;mso-position-horizontal-relative:text;mso-position-vertical:absolute;mso-position-vertical-relative:text;mso-width-percent:0;mso-height-percent:0;mso-width-relative:margin;mso-height-relative:margin" o:gfxdata="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" strokecolor="#4472c4 [3204]" strokeweight=".5pt">
+                    <v:shape w14:anchorId="4F83D56B" id="Gerade Verbindung mit Pfeil 56" o:spid="_x0000_s1026" type="#_x0000_t32" style="position:absolute;margin-left:27.85pt;margin-top:72.2pt;width:28.05pt;height:3.6pt;flip:y;z-index:251710464;visibility:visible;mso-wrap-style:square;mso-width-percent:0;mso-height-percent:0;mso-wrap-distance-left:9pt;mso-wrap-distance-top:0;mso-wrap-distance-right:9pt;mso-wrap-distance-bottom:0;mso-position-horizontal:absolute;mso-position-horizontal-relative:text;mso-position-vertical:absolute;mso-position-vertical-relative:text;mso-width-percent:0;mso-height-percent:0;mso-width-relative:margin;mso-height-relative:margin" o:gfxdata="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" strokecolor="#4472c4 [3204]" strokeweight=".5pt">
                       <v:stroke endarrow="block" joinstyle="miter"/>
                     </v:shape>
                   </w:pict>
@@ -4368,7 +4368,7 @@
                 </mc:Choice>
                 <mc:Fallback>
                   <w:pict>
-                    <v:shape w14:anchorId="234D8E1F" id="Gerade Verbindung mit Pfeil 58" o:spid="_x0000_s1026" type="#_x0000_t32" style="position:absolute;margin-left:27.85pt;margin-top:50.25pt;width:30.55pt;height:.95pt;flip:x;z-index:251712512;visibility:visible;mso-wrap-style:square;mso-wrap-distance-left:9pt;mso-wrap-distance-top:0;mso-wrap-distance-right:9pt;mso-wrap-distance-bottom:0;mso-position-horizontal:absolute;mso-position-horizontal-relative:text;mso-position-vertical:absolute;mso-position-vertical-relative:text" o:gfxdata="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" strokecolor="#4472c4 [3204]" strokeweight=".5pt">
+                    <v:shape w14:anchorId="5389155D" id="Gerade Verbindung mit Pfeil 58" o:spid="_x0000_s1026" type="#_x0000_t32" style="position:absolute;margin-left:27.85pt;margin-top:50.25pt;width:30.55pt;height:.95pt;flip:x;z-index:251712512;visibility:visible;mso-wrap-style:square;mso-wrap-distance-left:9pt;mso-wrap-distance-top:0;mso-wrap-distance-right:9pt;mso-wrap-distance-bottom:0;mso-position-horizontal:absolute;mso-position-horizontal-relative:text;mso-position-vertical:absolute;mso-position-vertical-relative:text" o:gfxdata="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" strokecolor="#4472c4 [3204]" strokeweight=".5pt">
                       <v:stroke endarrow="block" joinstyle="miter"/>
                     </v:shape>
                   </w:pict>
@@ -4439,7 +4439,7 @@
                 </mc:Choice>
                 <mc:Fallback>
                   <w:pict>
-                    <v:shape w14:anchorId="24754B08" id="Gerade Verbindung mit Pfeil 55" o:spid="_x0000_s1026" type="#_x0000_t32" style="position:absolute;margin-left:27.4pt;margin-top:27.8pt;width:0;height:48.15pt;z-index:251709440;visibility:visible;mso-wrap-style:square;mso-wrap-distance-left:9pt;mso-wrap-distance-top:0;mso-wrap-distance-right:9pt;mso-wrap-distance-bottom:0;mso-position-horizontal:absolute;mso-position-horizontal-relative:text;mso-position-vertical:absolute;mso-position-vertical-relative:text" o:gfxdata="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" strokecolor="#4472c4 [3204]" strokeweight=".5pt">
+                    <v:shape w14:anchorId="3489AEED" id="Gerade Verbindung mit Pfeil 55" o:spid="_x0000_s1026" type="#_x0000_t32" style="position:absolute;margin-left:27.4pt;margin-top:27.8pt;width:0;height:48.15pt;z-index:251709440;visibility:visible;mso-wrap-style:square;mso-wrap-distance-left:9pt;mso-wrap-distance-top:0;mso-wrap-distance-right:9pt;mso-wrap-distance-bottom:0;mso-position-horizontal:absolute;mso-position-horizontal-relative:text;mso-position-vertical:absolute;mso-position-vertical-relative:text" o:gfxdata="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" strokecolor="#4472c4 [3204]" strokeweight=".5pt">
                       <v:stroke endarrow="block" joinstyle="miter"/>
                     </v:shape>
                   </w:pict>
@@ -4557,7 +4557,7 @@
                 </mc:Choice>
                 <mc:Fallback>
                   <w:pict>
-                    <v:shape w14:anchorId="0EA20690" id="Gerade Verbindung mit Pfeil 47" o:spid="_x0000_s1026" type="#_x0000_t32" style="position:absolute;margin-left:42.95pt;margin-top:29.35pt;width:32.7pt;height:.65pt;flip:x;z-index:251701248;visibility:visible;mso-wrap-style:square;mso-wrap-distance-left:9pt;mso-wrap-distance-top:0;mso-wrap-distance-right:9pt;mso-wrap-distance-bottom:0;mso-position-horizontal:absolute;mso-position-horizontal-relative:text;mso-position-vertical:absolute;mso-position-vertical-relative:text" o:gfxdata="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" strokecolor="#4472c4 [3204]" strokeweight=".5pt">
+                    <v:shape w14:anchorId="1635939D" id="Gerade Verbindung mit Pfeil 47" o:spid="_x0000_s1026" type="#_x0000_t32" style="position:absolute;margin-left:42.95pt;margin-top:29.35pt;width:32.7pt;height:.65pt;flip:x;z-index:251701248;visibility:visible;mso-wrap-style:square;mso-wrap-distance-left:9pt;mso-wrap-distance-top:0;mso-wrap-distance-right:9pt;mso-wrap-distance-bottom:0;mso-position-horizontal:absolute;mso-position-horizontal-relative:text;mso-position-vertical:absolute;mso-position-vertical-relative:text" o:gfxdata="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" strokecolor="#4472c4 [3204]" strokeweight=".5pt">
                       <v:stroke endarrow="block" joinstyle="miter"/>
                     </v:shape>
                   </w:pict>
@@ -4633,7 +4633,7 @@
                 </mc:Choice>
                 <mc:Fallback>
                   <w:pict>
-                    <v:shape w14:anchorId="6458D3FF" id="Gerade Verbindung mit Pfeil 50" o:spid="_x0000_s1026" type="#_x0000_t32" style="position:absolute;margin-left:72.75pt;margin-top:28.75pt;width:3.6pt;height:49.2pt;flip:y;z-index:251704320;visibility:visible;mso-wrap-style:square;mso-width-percent:0;mso-height-percent:0;mso-wrap-distance-left:9pt;mso-wrap-distance-top:0;mso-wrap-distance-right:9pt;mso-wrap-distance-bottom:0;mso-position-horizontal:absolute;mso-position-horizontal-relative:text;mso-position-vertical:absolute;mso-position-vertical-relative:text;mso-width-percent:0;mso-height-percent:0;mso-width-relative:margin;mso-height-relative:margin" o:gfxdata="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" strokecolor="#4472c4 [3204]" strokeweight=".5pt">
+                    <v:shape w14:anchorId="3CDA9A72" id="Gerade Verbindung mit Pfeil 50" o:spid="_x0000_s1026" type="#_x0000_t32" style="position:absolute;margin-left:72.75pt;margin-top:28.75pt;width:3.6pt;height:49.2pt;flip:y;z-index:251704320;visibility:visible;mso-wrap-style:square;mso-width-percent:0;mso-height-percent:0;mso-wrap-distance-left:9pt;mso-wrap-distance-top:0;mso-wrap-distance-right:9pt;mso-wrap-distance-bottom:0;mso-position-horizontal:absolute;mso-position-horizontal-relative:text;mso-position-vertical:absolute;mso-position-vertical-relative:text;mso-width-percent:0;mso-height-percent:0;mso-width-relative:margin;mso-height-relative:margin" o:gfxdata="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" strokecolor="#4472c4 [3204]" strokeweight=".5pt">
                       <v:stroke endarrow="block" joinstyle="miter"/>
                     </v:shape>
                   </w:pict>
@@ -4703,7 +4703,7 @@
                 </mc:Choice>
                 <mc:Fallback>
                   <w:pict>
-                    <v:shape w14:anchorId="53ED358F" id="Gerade Verbindung mit Pfeil 48" o:spid="_x0000_s1026" type="#_x0000_t32" style="position:absolute;margin-left:34.75pt;margin-top:30.75pt;width:1.85pt;height:50.2pt;z-index:251702272;visibility:visible;mso-wrap-style:square;mso-wrap-distance-left:9pt;mso-wrap-distance-top:0;mso-wrap-distance-right:9pt;mso-wrap-distance-bottom:0;mso-position-horizontal:absolute;mso-position-horizontal-relative:text;mso-position-vertical:absolute;mso-position-vertical-relative:text" o:gfxdata="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" strokecolor="#4472c4 [3204]" strokeweight=".5pt">
+                    <v:shape w14:anchorId="1510BC2C" id="Gerade Verbindung mit Pfeil 48" o:spid="_x0000_s1026" type="#_x0000_t32" style="position:absolute;margin-left:34.75pt;margin-top:30.75pt;width:1.85pt;height:50.2pt;z-index:251702272;visibility:visible;mso-wrap-style:square;mso-wrap-distance-left:9pt;mso-wrap-distance-top:0;mso-wrap-distance-right:9pt;mso-wrap-distance-bottom:0;mso-position-horizontal:absolute;mso-position-horizontal-relative:text;mso-position-vertical:absolute;mso-position-vertical-relative:text" o:gfxdata="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" strokecolor="#4472c4 [3204]" strokeweight=".5pt">
                       <v:stroke endarrow="block" joinstyle="miter"/>
                     </v:shape>
                   </w:pict>
@@ -4906,7 +4906,7 @@
                 </mc:Choice>
                 <mc:Fallback>
                   <w:pict>
-                    <v:shape w14:anchorId="1BEC158D" id="Gerade Verbindung mit Pfeil 49" o:spid="_x0000_s1026" type="#_x0000_t32" style="position:absolute;margin-left:38.05pt;margin-top:2.5pt;width:35.5pt;height:0;z-index:251703296;visibility:visible;mso-wrap-style:square;mso-wrap-distance-left:9pt;mso-wrap-distance-top:0;mso-wrap-distance-right:9pt;mso-wrap-distance-bottom:0;mso-position-horizontal:absolute;mso-position-horizontal-relative:text;mso-position-vertical:absolute;mso-position-vertical-relative:text" o:gfxdata="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" strokecolor="#4472c4 [3204]" strokeweight=".5pt">
+                    <v:shape w14:anchorId="71DAEB89" id="Gerade Verbindung mit Pfeil 49" o:spid="_x0000_s1026" type="#_x0000_t32" style="position:absolute;margin-left:38.05pt;margin-top:2.5pt;width:35.5pt;height:0;z-index:251703296;visibility:visible;mso-wrap-style:square;mso-wrap-distance-left:9pt;mso-wrap-distance-top:0;mso-wrap-distance-right:9pt;mso-wrap-distance-bottom:0;mso-position-horizontal:absolute;mso-position-horizontal-relative:text;mso-position-vertical:absolute;mso-position-vertical-relative:text" o:gfxdata="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" strokecolor="#4472c4 [3204]" strokeweight=".5pt">
                       <v:stroke endarrow="block" joinstyle="miter"/>
                     </v:shape>
                   </w:pict>
@@ -4991,7 +4991,7 @@
                 </mc:Choice>
                 <mc:Fallback>
                   <w:pict>
-                    <v:shape w14:anchorId="0F24DB17" id="Gerade Verbindung mit Pfeil 61" o:spid="_x0000_s1026" type="#_x0000_t32" style="position:absolute;margin-left:20.3pt;margin-top:76.3pt;width:49.35pt;height:.9pt;z-index:251716608;visibility:visible;mso-wrap-style:square;mso-wrap-distance-left:9pt;mso-wrap-distance-top:0;mso-wrap-distance-right:9pt;mso-wrap-distance-bottom:0;mso-position-horizontal:absolute;mso-position-horizontal-relative:text;mso-position-vertical:absolute;mso-position-vertical-relative:text" o:gfxdata="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" strokecolor="#4472c4 [3204]" strokeweight=".5pt">
+                    <v:shape w14:anchorId="5F42D5EE" id="Gerade Verbindung mit Pfeil 61" o:spid="_x0000_s1026" type="#_x0000_t32" style="position:absolute;margin-left:20.3pt;margin-top:76.3pt;width:49.35pt;height:.9pt;z-index:251716608;visibility:visible;mso-wrap-style:square;mso-wrap-distance-left:9pt;mso-wrap-distance-top:0;mso-wrap-distance-right:9pt;mso-wrap-distance-bottom:0;mso-position-horizontal:absolute;mso-position-horizontal-relative:text;mso-position-vertical:absolute;mso-position-vertical-relative:text" o:gfxdata="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" strokecolor="#4472c4 [3204]" strokeweight=".5pt">
                       <v:stroke endarrow="block" joinstyle="miter"/>
                     </v:shape>
                   </w:pict>
@@ -5061,7 +5061,7 @@
                 </mc:Choice>
                 <mc:Fallback>
                   <w:pict>
-                    <v:shape w14:anchorId="301ED617" id="Gerade Verbindung mit Pfeil 60" o:spid="_x0000_s1026" type="#_x0000_t32" style="position:absolute;margin-left:19.85pt;margin-top:32.95pt;width:41.6pt;height:45.8pt;flip:x;z-index:251715584;visibility:visible;mso-wrap-style:square;mso-wrap-distance-left:9pt;mso-wrap-distance-top:0;mso-wrap-distance-right:9pt;mso-wrap-distance-bottom:0;mso-position-horizontal:absolute;mso-position-horizontal-relative:text;mso-position-vertical:absolute;mso-position-vertical-relative:text" o:gfxdata="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" strokecolor="#4472c4 [3204]" strokeweight=".5pt">
+                    <v:shape w14:anchorId="2D047DB7" id="Gerade Verbindung mit Pfeil 60" o:spid="_x0000_s1026" type="#_x0000_t32" style="position:absolute;margin-left:19.85pt;margin-top:32.95pt;width:41.6pt;height:45.8pt;flip:x;z-index:251715584;visibility:visible;mso-wrap-style:square;mso-wrap-distance-left:9pt;mso-wrap-distance-top:0;mso-wrap-distance-right:9pt;mso-wrap-distance-bottom:0;mso-position-horizontal:absolute;mso-position-horizontal-relative:text;mso-position-vertical:absolute;mso-position-vertical-relative:text" o:gfxdata="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" strokecolor="#4472c4 [3204]" strokeweight=".5pt">
                       <v:stroke endarrow="block" joinstyle="miter"/>
                     </v:shape>
                   </w:pict>
@@ -5079,7 +5079,7 @@
               <mc:AlternateContent>
                 <mc:Choice Requires="wps">
                   <w:drawing>
-                    <wp:anchor distT="0" distB="0" distL="114300" distR="114300" simplePos="0" relativeHeight="251714560" behindDoc="0" locked="0" layoutInCell="1" allowOverlap="1" wp14:anchorId="47A0EDBC" wp14:editId="16D884BB">
+                    <wp:anchor distT="0" distB="0" distL="114300" distR="114300" simplePos="0" relativeHeight="251714560" behindDoc="0" locked="0" layoutInCell="1" allowOverlap="1" wp14:anchorId="47A0EDBC" wp14:editId="598D681F">
                       <wp:simplePos x="0" y="0"/>
                       <wp:positionH relativeFrom="column">
                         <wp:posOffset>336855</wp:posOffset>
@@ -5131,7 +5131,7 @@
                 </mc:Choice>
                 <mc:Fallback>
                   <w:pict>
-                    <v:shape w14:anchorId="58AFCDC4" id="Gerade Verbindung mit Pfeil 59" o:spid="_x0000_s1026" type="#_x0000_t32" style="position:absolute;margin-left:26.5pt;margin-top:31.6pt;width:36pt;height:.95pt;z-index:251714560;visibility:visible;mso-wrap-style:square;mso-wrap-distance-left:9pt;mso-wrap-distance-top:0;mso-wrap-distance-right:9pt;mso-wrap-distance-bottom:0;mso-position-horizontal:absolute;mso-position-horizontal-relative:text;mso-position-vertical:absolute;mso-position-vertical-relative:text" o:gfxdata="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" strokecolor="#4472c4 [3204]" strokeweight=".5pt">
+                    <v:shape w14:anchorId="673075B7" id="Gerade Verbindung mit Pfeil 59" o:spid="_x0000_s1026" type="#_x0000_t32" style="position:absolute;margin-left:26.5pt;margin-top:31.6pt;width:36pt;height:.95pt;z-index:251714560;visibility:visible;mso-wrap-style:square;mso-wrap-distance-left:9pt;mso-wrap-distance-top:0;mso-wrap-distance-right:9pt;mso-wrap-distance-bottom:0;mso-position-horizontal:absolute;mso-position-horizontal-relative:text;mso-position-vertical:absolute;mso-position-vertical-relative:text" o:gfxdata="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" strokecolor="#4472c4 [3204]" strokeweight=".5pt">
                       <v:stroke endarrow="block" joinstyle="miter"/>
                     </v:shape>
                   </w:pict>
@@ -5188,8 +5188,8 @@
           <w:tcPr>
             <w:tcW w:w="1813" w:type="dxa"/>
             <w:tcBorders>
-              <w:bottom w:val="nil"/>
-              <w:right w:val="nil"/>
+              <w:bottom w:val="single" w:sz="4" w:space="0" w:color="auto"/>
+              <w:right w:val="single" w:sz="4" w:space="0" w:color="auto"/>
             </w:tcBorders>
           </w:tcPr>
           <w:p>
@@ -5200,6 +5200,312 @@
                 <w:szCs w:val="19"/>
               </w:rPr>
             </w:pPr>
+            <w:r>
+              <w:rPr>
+                <w:rFonts w:ascii="Cascadia Mono" w:hAnsi="Cascadia Mono" w:cs="Cascadia Mono"/>
+                <w:noProof/>
+                <w:color w:val="008000"/>
+                <w:sz w:val="19"/>
+                <w:szCs w:val="19"/>
+                <w:lang w:val="de-DE"/>
+              </w:rPr>
+              <mc:AlternateContent>
+                <mc:Choice Requires="wps">
+                  <w:drawing>
+                    <wp:anchor distT="0" distB="0" distL="114300" distR="114300" simplePos="0" relativeHeight="251717632" behindDoc="0" locked="0" layoutInCell="1" allowOverlap="1" wp14:anchorId="3A9C0A25" wp14:editId="40D36D13">
+                      <wp:simplePos x="0" y="0"/>
+                      <wp:positionH relativeFrom="column">
+                        <wp:posOffset>273050</wp:posOffset>
+                      </wp:positionH>
+                      <wp:positionV relativeFrom="paragraph">
+                        <wp:posOffset>480060</wp:posOffset>
+                      </wp:positionV>
+                      <wp:extent cx="587375" cy="49530"/>
+                      <wp:effectExtent l="0" t="19050" r="79375" b="83820"/>
+                      <wp:wrapNone/>
+                      <wp:docPr id="62" name="Gerade Verbindung mit Pfeil 62"/>
+                      <wp:cNvGraphicFramePr/>
+                      <a:graphic xmlns:a="http://schemas.openxmlformats.org/drawingml/2006/main">
+                        <a:graphicData uri="http://schemas.microsoft.com/office/word/2010/wordprocessingShape">
+                          <wps:wsp>
+                            <wps:cNvCnPr/>
+                            <wps:spPr>
+                              <a:xfrm>
+                                <a:off x="0" y="0"/>
+                                <a:ext cx="587375" cy="49530"/>
+                              </a:xfrm>
+                              <a:prstGeom prst="straightConnector1">
+                                <a:avLst/>
+                              </a:prstGeom>
+                              <a:ln>
+                                <a:tailEnd type="triangle"/>
+                              </a:ln>
+                            </wps:spPr>
+                            <wps:style>
+                              <a:lnRef idx="1">
+                                <a:schemeClr val="accent1"/>
+                              </a:lnRef>
+                              <a:fillRef idx="0">
+                                <a:schemeClr val="accent1"/>
+                              </a:fillRef>
+                              <a:effectRef idx="0">
+                                <a:schemeClr val="accent1"/>
+                              </a:effectRef>
+                              <a:fontRef idx="minor">
+                                <a:schemeClr val="tx1"/>
+                              </a:fontRef>
+                            </wps:style>
+                            <wps:bodyPr/>
+                          </wps:wsp>
+                        </a:graphicData>
+                      </a:graphic>
+                    </wp:anchor>
+                  </w:drawing>
+                </mc:Choice>
+                <mc:Fallback>
+                  <w:pict>
+                    <v:shape w14:anchorId="7AE07497" id="Gerade Verbindung mit Pfeil 62" o:spid="_x0000_s1026" type="#_x0000_t32" style="position:absolute;margin-left:21.5pt;margin-top:37.8pt;width:46.25pt;height:3.9pt;z-index:251717632;visibility:visible;mso-wrap-style:square;mso-wrap-distance-left:9pt;mso-wrap-distance-top:0;mso-wrap-distance-right:9pt;mso-wrap-distance-bottom:0;mso-position-horizontal:absolute;mso-position-horizontal-relative:text;mso-position-vertical:absolute;mso-position-vertical-relative:text" o:gfxdata="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" strokecolor="#4472c4 [3204]" strokeweight=".5pt">
+                      <v:stroke endarrow="block" joinstyle="miter"/>
+                    </v:shape>
+                  </w:pict>
+                </mc:Fallback>
+              </mc:AlternateContent>
+            </w:r>
+            <w:r>
+              <w:rPr>
+                <w:rFonts w:ascii="Cascadia Mono" w:hAnsi="Cascadia Mono" w:cs="Cascadia Mono"/>
+                <w:noProof/>
+                <w:color w:val="008000"/>
+                <w:sz w:val="19"/>
+                <w:szCs w:val="19"/>
+                <w:lang w:val="de-DE"/>
+              </w:rPr>
+              <mc:AlternateContent>
+                <mc:Choice Requires="wps">
+                  <w:drawing>
+                    <wp:anchor distT="0" distB="0" distL="114300" distR="114300" simplePos="0" relativeHeight="251718656" behindDoc="0" locked="0" layoutInCell="1" allowOverlap="1" wp14:anchorId="7BA93D27" wp14:editId="3BB8EFC7">
+                      <wp:simplePos x="0" y="0"/>
+                      <wp:positionH relativeFrom="column">
+                        <wp:posOffset>290830</wp:posOffset>
+                      </wp:positionH>
+                      <wp:positionV relativeFrom="paragraph">
+                        <wp:posOffset>551180</wp:posOffset>
+                      </wp:positionV>
+                      <wp:extent cx="581660" cy="76835"/>
+                      <wp:effectExtent l="38100" t="0" r="27940" b="75565"/>
+                      <wp:wrapNone/>
+                      <wp:docPr id="63" name="Gerade Verbindung mit Pfeil 63"/>
+                      <wp:cNvGraphicFramePr/>
+                      <a:graphic xmlns:a="http://schemas.openxmlformats.org/drawingml/2006/main">
+                        <a:graphicData uri="http://schemas.microsoft.com/office/word/2010/wordprocessingShape">
+                          <wps:wsp>
+                            <wps:cNvCnPr/>
+                            <wps:spPr>
+                              <a:xfrm flipH="1">
+                                <a:off x="0" y="0"/>
+                                <a:ext cx="581660" cy="76835"/>
+                              </a:xfrm>
+                              <a:prstGeom prst="straightConnector1">
+                                <a:avLst/>
+                              </a:prstGeom>
+                              <a:ln>
+                                <a:tailEnd type="triangle"/>
+                              </a:ln>
+                            </wps:spPr>
+                            <wps:style>
+                              <a:lnRef idx="1">
+                                <a:schemeClr val="accent1"/>
+                              </a:lnRef>
+                              <a:fillRef idx="0">
+                                <a:schemeClr val="accent1"/>
+                              </a:fillRef>
+                              <a:effectRef idx="0">
+                                <a:schemeClr val="accent1"/>
+                              </a:effectRef>
+                              <a:fontRef idx="minor">
+                                <a:schemeClr val="tx1"/>
+                              </a:fontRef>
+                            </wps:style>
+                            <wps:bodyPr/>
+                          </wps:wsp>
+                        </a:graphicData>
+                      </a:graphic>
+                    </wp:anchor>
+                  </w:drawing>
+                </mc:Choice>
+                <mc:Fallback>
+                  <w:pict>
+                    <v:shape w14:anchorId="3CE53971" id="Gerade Verbindung mit Pfeil 63" o:spid="_x0000_s1026" type="#_x0000_t32" style="position:absolute;margin-left:22.9pt;margin-top:43.4pt;width:45.8pt;height:6.05pt;flip:x;z-index:251718656;visibility:visible;mso-wrap-style:square;mso-wrap-distance-left:9pt;mso-wrap-distance-top:0;mso-wrap-distance-right:9pt;mso-wrap-distance-bottom:0;mso-position-horizontal:absolute;mso-position-horizontal-relative:text;mso-position-vertical:absolute;mso-position-vertical-relative:text" o:gfxdata="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" strokecolor="#4472c4 [3204]" strokeweight=".5pt">
+                      <v:stroke endarrow="block" joinstyle="miter"/>
+                    </v:shape>
+                  </w:pict>
+                </mc:Fallback>
+              </mc:AlternateContent>
+            </w:r>
+            <w:r>
+              <w:rPr>
+                <w:rFonts w:ascii="Cascadia Mono" w:hAnsi="Cascadia Mono" w:cs="Cascadia Mono"/>
+                <w:noProof/>
+                <w:color w:val="008000"/>
+                <w:sz w:val="19"/>
+                <w:szCs w:val="19"/>
+                <w:lang w:val="de-DE"/>
+              </w:rPr>
+              <mc:AlternateContent>
+                <mc:Choice Requires="wps">
+                  <w:drawing>
+                    <wp:anchor distT="0" distB="0" distL="114300" distR="114300" simplePos="0" relativeHeight="251719680" behindDoc="0" locked="0" layoutInCell="1" allowOverlap="1" wp14:anchorId="2C8E1D5B" wp14:editId="49F0F377">
+                      <wp:simplePos x="0" y="0"/>
+                      <wp:positionH relativeFrom="column">
+                        <wp:posOffset>273050</wp:posOffset>
+                      </wp:positionH>
+                      <wp:positionV relativeFrom="paragraph">
+                        <wp:posOffset>636905</wp:posOffset>
+                      </wp:positionV>
+                      <wp:extent cx="652780" cy="74295"/>
+                      <wp:effectExtent l="0" t="0" r="71120" b="78105"/>
+                      <wp:wrapNone/>
+                      <wp:docPr id="64" name="Gerade Verbindung mit Pfeil 64"/>
+                      <wp:cNvGraphicFramePr/>
+                      <a:graphic xmlns:a="http://schemas.openxmlformats.org/drawingml/2006/main">
+                        <a:graphicData uri="http://schemas.microsoft.com/office/word/2010/wordprocessingShape">
+                          <wps:wsp>
+                            <wps:cNvCnPr/>
+                            <wps:spPr>
+                              <a:xfrm>
+                                <a:off x="0" y="0"/>
+                                <a:ext cx="652780" cy="74295"/>
+                              </a:xfrm>
+                              <a:prstGeom prst="straightConnector1">
+                                <a:avLst/>
+                              </a:prstGeom>
+                              <a:ln>
+                                <a:tailEnd type="triangle"/>
+                              </a:ln>
+                            </wps:spPr>
+                            <wps:style>
+                              <a:lnRef idx="1">
+                                <a:schemeClr val="accent1"/>
+                              </a:lnRef>
+                              <a:fillRef idx="0">
+                                <a:schemeClr val="accent1"/>
+                              </a:fillRef>
+                              <a:effectRef idx="0">
+                                <a:schemeClr val="accent1"/>
+                              </a:effectRef>
+                              <a:fontRef idx="minor">
+                                <a:schemeClr val="tx1"/>
+                              </a:fontRef>
+                            </wps:style>
+                            <wps:bodyPr/>
+                          </wps:wsp>
+                        </a:graphicData>
+                      </a:graphic>
+                    </wp:anchor>
+                  </w:drawing>
+                </mc:Choice>
+                <mc:Fallback>
+                  <w:pict>
+                    <v:shape w14:anchorId="42896D28" id="Gerade Verbindung mit Pfeil 64" o:spid="_x0000_s1026" type="#_x0000_t32" style="position:absolute;margin-left:21.5pt;margin-top:50.15pt;width:51.4pt;height:5.85pt;z-index:251719680;visibility:visible;mso-wrap-style:square;mso-wrap-distance-left:9pt;mso-wrap-distance-top:0;mso-wrap-distance-right:9pt;mso-wrap-distance-bottom:0;mso-position-horizontal:absolute;mso-position-horizontal-relative:text;mso-position-vertical:absolute;mso-position-vertical-relative:text" o:gfxdata="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" strokecolor="#4472c4 [3204]" strokeweight=".5pt">
+                      <v:stroke endarrow="block" joinstyle="miter"/>
+                    </v:shape>
+                  </w:pict>
+                </mc:Fallback>
+              </mc:AlternateContent>
+            </w:r>
+            <w:r>
+              <w:rPr>
+                <w:rFonts w:ascii="Cascadia Mono" w:hAnsi="Cascadia Mono" w:cs="Cascadia Mono"/>
+                <w:noProof/>
+                <w:color w:val="008000"/>
+                <w:sz w:val="19"/>
+                <w:szCs w:val="19"/>
+                <w:lang w:val="de-DE"/>
+              </w:rPr>
+              <mc:AlternateContent>
+                <mc:Choice Requires="wps">
+                  <w:drawing>
+                    <wp:anchor distT="0" distB="0" distL="114300" distR="114300" simplePos="0" relativeHeight="251720704" behindDoc="0" locked="0" layoutInCell="1" allowOverlap="1" wp14:anchorId="25BDA658" wp14:editId="7BFA3C87">
+                      <wp:simplePos x="0" y="0"/>
+                      <wp:positionH relativeFrom="column">
+                        <wp:posOffset>260985</wp:posOffset>
+                      </wp:positionH>
+                      <wp:positionV relativeFrom="paragraph">
+                        <wp:posOffset>723677</wp:posOffset>
+                      </wp:positionV>
+                      <wp:extent cx="682625" cy="80010"/>
+                      <wp:effectExtent l="38100" t="0" r="22225" b="91440"/>
+                      <wp:wrapNone/>
+                      <wp:docPr id="65" name="Gerade Verbindung mit Pfeil 65"/>
+                      <wp:cNvGraphicFramePr/>
+                      <a:graphic xmlns:a="http://schemas.openxmlformats.org/drawingml/2006/main">
+                        <a:graphicData uri="http://schemas.microsoft.com/office/word/2010/wordprocessingShape">
+                          <wps:wsp>
+                            <wps:cNvCnPr/>
+                            <wps:spPr>
+                              <a:xfrm flipH="1">
+                                <a:off x="0" y="0"/>
+                                <a:ext cx="682625" cy="80010"/>
+                              </a:xfrm>
+                              <a:prstGeom prst="straightConnector1">
+                                <a:avLst/>
+                              </a:prstGeom>
+                              <a:ln>
+                                <a:tailEnd type="triangle"/>
+                              </a:ln>
+                            </wps:spPr>
+                            <wps:style>
+                              <a:lnRef idx="1">
+                                <a:schemeClr val="accent1"/>
+                              </a:lnRef>
+                              <a:fillRef idx="0">
+                                <a:schemeClr val="accent1"/>
+                              </a:fillRef>
+                              <a:effectRef idx="0">
+                                <a:schemeClr val="accent1"/>
+                              </a:effectRef>
+                              <a:fontRef idx="minor">
+                                <a:schemeClr val="tx1"/>
+                              </a:fontRef>
+                            </wps:style>
+                            <wps:bodyPr/>
+                          </wps:wsp>
+                        </a:graphicData>
+                      </a:graphic>
+                    </wp:anchor>
+                  </w:drawing>
+                </mc:Choice>
+                <mc:Fallback>
+                  <w:pict>
+                    <v:shape w14:anchorId="45EE1021" id="Gerade Verbindung mit Pfeil 65" o:spid="_x0000_s1026" type="#_x0000_t32" style="position:absolute;margin-left:20.55pt;margin-top:57pt;width:53.75pt;height:6.3pt;flip:x;z-index:251720704;visibility:visible;mso-wrap-style:square;mso-wrap-distance-left:9pt;mso-wrap-distance-top:0;mso-wrap-distance-right:9pt;mso-wrap-distance-bottom:0;mso-position-horizontal:absolute;mso-position-horizontal-relative:text;mso-position-vertical:absolute;mso-position-vertical-relative:text" o:gfxdata="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" strokecolor="#4472c4 [3204]" strokeweight=".5pt">
+                      <v:stroke endarrow="block" joinstyle="miter"/>
+                    </v:shape>
+                  </w:pict>
+                </mc:Fallback>
+              </mc:AlternateContent>
+            </w:r>
+            <w:proofErr w:type="spellStart"/>
+            <w:r>
+              <w:rPr>
+                <w:rFonts w:ascii="Cascadia Mono" w:hAnsi="Cascadia Mono" w:cs="Cascadia Mono"/>
+                <w:color w:val="008000"/>
+                <w:sz w:val="19"/>
+                <w:szCs w:val="19"/>
+                <w:lang w:val="de-DE"/>
+              </w:rPr>
+              <w:t>pointy</w:t>
+            </w:r>
+            <w:proofErr w:type="spellEnd"/>
+            <w:r>
+              <w:rPr>
+                <w:rFonts w:ascii="Cascadia Mono" w:hAnsi="Cascadia Mono" w:cs="Cascadia Mono"/>
+                <w:color w:val="008000"/>
+                <w:sz w:val="19"/>
+                <w:szCs w:val="19"/>
+                <w:lang w:val="de-DE"/>
+              </w:rPr>
+              <w:t xml:space="preserve"> 3</w:t>
+            </w:r>
           </w:p>
         </w:tc>
       </w:tr>
@@ -5212,6 +5518,92 @@
           <w:szCs w:val="19"/>
         </w:rPr>
       </w:pPr>
+    </w:p>
+    <w:p>
+      <w:pPr>
+        <w:rPr>
+          <w:rFonts w:ascii="Arial" w:hAnsi="Arial" w:cs="Arial"/>
+          <w:sz w:val="19"/>
+          <w:szCs w:val="19"/>
+        </w:rPr>
+      </w:pPr>
+      <w:r>
+        <w:rPr>
+          <w:rFonts w:ascii="Arial" w:hAnsi="Arial" w:cs="Arial"/>
+          <w:sz w:val="19"/>
+          <w:szCs w:val="19"/>
+        </w:rPr>
+        <w:t>5 nodes:</w:t>
+      </w:r>
+    </w:p>
+    <w:p>
+      <w:pPr>
+        <w:rPr>
+          <w:rFonts w:ascii="Arial" w:hAnsi="Arial" w:cs="Arial"/>
+          <w:sz w:val="19"/>
+          <w:szCs w:val="19"/>
+        </w:rPr>
+      </w:pPr>
+    </w:p>
+    <w:p>
+      <w:pPr>
+        <w:rPr>
+          <w:rFonts w:ascii="Arial" w:hAnsi="Arial" w:cs="Arial"/>
+          <w:sz w:val="19"/>
+          <w:szCs w:val="19"/>
+        </w:rPr>
+      </w:pPr>
+      <w:r>
+        <w:rPr>
+          <w:rFonts w:ascii="Arial" w:hAnsi="Arial" w:cs="Arial"/>
+          <w:sz w:val="19"/>
+          <w:szCs w:val="19"/>
+        </w:rPr>
+        <w:t>6 nodes:</w:t>
+      </w:r>
+    </w:p>
+    <w:p>
+      <w:pPr>
+        <w:rPr>
+          <w:rFonts w:ascii="Arial" w:hAnsi="Arial" w:cs="Arial"/>
+          <w:sz w:val="19"/>
+          <w:szCs w:val="19"/>
+        </w:rPr>
+      </w:pPr>
+    </w:p>
+    <w:p>
+      <w:pPr>
+        <w:rPr>
+          <w:rFonts w:ascii="Arial" w:hAnsi="Arial" w:cs="Arial"/>
+          <w:sz w:val="19"/>
+          <w:szCs w:val="19"/>
+        </w:rPr>
+      </w:pPr>
+      <w:r>
+        <w:rPr>
+          <w:rFonts w:ascii="Arial" w:hAnsi="Arial" w:cs="Arial"/>
+          <w:sz w:val="19"/>
+          <w:szCs w:val="19"/>
+        </w:rPr>
+        <w:t>Even more nodes:</w:t>
+      </w:r>
+    </w:p>
+    <w:p>
+      <w:pPr>
+        <w:rPr>
+          <w:rFonts w:ascii="Arial" w:hAnsi="Arial" w:cs="Arial"/>
+          <w:sz w:val="19"/>
+          <w:szCs w:val="19"/>
+        </w:rPr>
+      </w:pPr>
+      <w:r>
+        <w:rPr>
+          <w:rFonts w:ascii="Arial" w:hAnsi="Arial" w:cs="Arial"/>
+          <w:sz w:val="19"/>
+          <w:szCs w:val="19"/>
+        </w:rPr>
+        <w:t>tangled mess that probably is an 8</w:t>
+      </w:r>
     </w:p>
     <w:sectPr>
       <w:pgSz w:w="11906" w:h="16838"/>

</xml_diff>